<commit_message>
Ajout d'un chapitre dans le rapport
</commit_message>
<xml_diff>
--- a/rapport/rapport.docx
+++ b/rapport/rapport.docx
@@ -1,13 +1,34 @@
 
 <file path=word/document.xml><?xml version="1.0" encoding="utf-8"?>
-<w:document xmlns:wpc="http://schemas.microsoft.com/office/word/2010/wordprocessingCanvas" xmlns:mc="http://schemas.openxmlformats.org/markup-compatibility/2006" xmlns:o="urn:schemas-microsoft-com:office:office" xmlns:r="http://schemas.openxmlformats.org/officeDocument/2006/relationships" xmlns:m="http://schemas.openxmlformats.org/officeDocument/2006/math" xmlns:v="urn:schemas-microsoft-com:vml" xmlns:wp14="http://schemas.microsoft.com/office/word/2010/wordprocessingDrawing" xmlns:wp="http://schemas.openxmlformats.org/drawingml/2006/wordprocessingDrawing" xmlns:w10="urn:schemas-microsoft-com:office:word" xmlns:w="http://schemas.openxmlformats.org/wordprocessingml/2006/main" xmlns:w14="http://schemas.microsoft.com/office/word/2010/wordml" xmlns:w15="http://schemas.microsoft.com/office/word/2012/wordml" xmlns:wpg="http://schemas.microsoft.com/office/word/2010/wordprocessingGroup" xmlns:wpi="http://schemas.microsoft.com/office/word/2010/wordprocessingInk" xmlns:wne="http://schemas.microsoft.com/office/word/2006/wordml" xmlns:wps="http://schemas.microsoft.com/office/word/2010/wordprocessingShape" mc:Ignorable="w14 w15 wp14">
+<w:document xmlns:wpc="http://schemas.microsoft.com/office/word/2010/wordprocessingCanvas" xmlns:mc="http://schemas.openxmlformats.org/markup-compatibility/2006" xmlns:o="urn:schemas-microsoft-com:office:office" xmlns:r="http://schemas.openxmlformats.org/officeDocument/2006/relationships" xmlns:m="http://schemas.openxmlformats.org/officeDocument/2006/math" xmlns:v="urn:schemas-microsoft-com:vml" xmlns:wp14="http://schemas.microsoft.com/office/word/2010/wordprocessingDrawing" xmlns:wp="http://schemas.openxmlformats.org/drawingml/2006/wordprocessingDrawing" xmlns:w10="urn:schemas-microsoft-com:office:word" xmlns:w="http://schemas.openxmlformats.org/wordprocessingml/2006/main" xmlns:w14="http://schemas.microsoft.com/office/word/2010/wordml" xmlns:wpg="http://schemas.microsoft.com/office/word/2010/wordprocessingGroup" xmlns:wpi="http://schemas.microsoft.com/office/word/2010/wordprocessingInk" xmlns:wne="http://schemas.microsoft.com/office/word/2006/wordml" xmlns:wps="http://schemas.microsoft.com/office/word/2010/wordprocessingShape" mc:Ignorable="w14 wp14">
   <w:body>
     <w:p>
       <w:pPr>
         <w:pStyle w:val="Titre"/>
       </w:pPr>
-      <w:r>
-        <w:t>Using Qt to build a first GUI</w:t>
+      <w:proofErr w:type="spellStart"/>
+      <w:r>
+        <w:t>Using</w:t>
+      </w:r>
+      <w:proofErr w:type="spellEnd"/>
+      <w:r>
+        <w:t xml:space="preserve"> </w:t>
+      </w:r>
+      <w:proofErr w:type="spellStart"/>
+      <w:r>
+        <w:t>Qt</w:t>
+      </w:r>
+      <w:proofErr w:type="spellEnd"/>
+      <w:r>
+        <w:t xml:space="preserve"> to </w:t>
+      </w:r>
+      <w:proofErr w:type="spellStart"/>
+      <w:r>
+        <w:t>build</w:t>
+      </w:r>
+      <w:proofErr w:type="spellEnd"/>
+      <w:r>
+        <w:t xml:space="preserve"> a first GUI</w:t>
       </w:r>
     </w:p>
     <w:p>
@@ -38,7 +59,15 @@
         <w:jc w:val="both"/>
       </w:pPr>
       <w:r>
-        <w:t xml:space="preserve">Pour notre premier laboratoire d’IHM, le but est de créer une interface QT pour un programme en ligne de commande. Ce dernier, permet de faire du traitement vidéo (conversions de format, stream audio et vidéo, …). Dans ce laboratoire nous allons nous concentrer sur 2 fonctions fondamentales. </w:t>
+        <w:t xml:space="preserve">Pour notre premier laboratoire d’IHM, le but est de créer une interface QT pour un programme en ligne de commande. Ce dernier, permet de faire du traitement vidéo (conversions de format, </w:t>
+      </w:r>
+      <w:proofErr w:type="spellStart"/>
+      <w:r>
+        <w:t>stream</w:t>
+      </w:r>
+      <w:proofErr w:type="spellEnd"/>
+      <w:r>
+        <w:t xml:space="preserve"> audio et vidéo, …). Dans ce laboratoire nous allons nous concentrer sur 2 fonctions fondamentales. </w:t>
       </w:r>
     </w:p>
     <w:p>
@@ -56,9 +85,11 @@
       <w:r>
         <w:t>« </w:t>
       </w:r>
+      <w:proofErr w:type="spellStart"/>
       <w:r>
         <w:t>ffprobe</w:t>
       </w:r>
+      <w:proofErr w:type="spellEnd"/>
       <w:r>
         <w:t> »</w:t>
       </w:r>
@@ -107,7 +138,15 @@
     </w:p>
     <w:p>
       <w:r>
-        <w:t>L’interface étant le point central de ce laboratoire, nous avons consacré plus de temps que d’habitude à sa confection. Voici le résultat que nous avons obtenu.</w:t>
+        <w:t xml:space="preserve">L’interface étant le point central de ce laboratoire, nous avons consacré plus de temps que </w:t>
+      </w:r>
+      <w:proofErr w:type="gramStart"/>
+      <w:r>
+        <w:t>d’habitude</w:t>
+      </w:r>
+      <w:proofErr w:type="gramEnd"/>
+      <w:r>
+        <w:t xml:space="preserve"> à sa confection. Voici le résultat que nous avons obtenu.</w:t>
       </w:r>
     </w:p>
     <w:p>
@@ -136,7 +175,7 @@
             <o:lock v:ext="edit" aspectratio="t"/>
           </v:shapetype>
           <v:shape id="_x0000_i1025" type="#_x0000_t75" style="width:490.5pt;height:273.75pt">
-            <v:imagedata r:id="rId7" o:title="interface"/>
+            <v:imagedata r:id="rId8" o:title="interface"/>
             <v:shadow on="t" opacity=".5" offset="-6pt,6pt"/>
           </v:shape>
         </w:pict>
@@ -152,7 +191,19 @@
     </w:p>
     <w:p>
       <w:r>
-        <w:t>En terme de structure, nous avons fait le choisi d’ordonner les actions à effectuer du haut vers le bas. De manière plus explicite, l’utilisateur va porter sur regarde naturellement (sens de la lecture) en haut à gauche. Ce qui va l’amener à choisir le fichier en « input ».</w:t>
+        <w:t xml:space="preserve">En terme de structure, nous avons fait le choisi d’ordonner les actions à effectuer du haut vers le bas. De manière plus explicite, l’utilisateur va porter </w:t>
+      </w:r>
+      <w:r>
+        <w:t>son</w:t>
+      </w:r>
+      <w:r>
+        <w:t xml:space="preserve"> </w:t>
+      </w:r>
+      <w:r>
+        <w:t>regard</w:t>
+      </w:r>
+      <w:r>
+        <w:t xml:space="preserve"> naturellement (sens de la lecture) en haut à gauche. Ce qui va l’amener à choisir le fichier en « input ».</w:t>
       </w:r>
     </w:p>
     <w:p>
@@ -161,7 +212,23 @@
         <w:t>A cette étape, l’utilisateur devra cliquer sur le bouton « … » pour ouvrir l’explorateur de fichier pour sélectionné sa vidéo</w:t>
       </w:r>
       <w:r>
-        <w:t>. En faisant cela, le compteur « End at » va prendre la durée maximale possible, et le carré sur la droite va afficher toutes les informations relatives au média en affichant la sortie, en format json, de ffprobe.</w:t>
+        <w:t xml:space="preserve">. En faisant cela, le compteur « End at » va prendre la durée maximale possible, et le carré sur la droite va afficher toutes les informations relatives au média en affichant la sortie, en format </w:t>
+      </w:r>
+      <w:proofErr w:type="spellStart"/>
+      <w:r>
+        <w:t>json</w:t>
+      </w:r>
+      <w:proofErr w:type="spellEnd"/>
+      <w:r>
+        <w:t xml:space="preserve">, de </w:t>
+      </w:r>
+      <w:proofErr w:type="spellStart"/>
+      <w:r>
+        <w:t>ffprobe</w:t>
+      </w:r>
+      <w:proofErr w:type="spellEnd"/>
+      <w:r>
+        <w:t>.</w:t>
       </w:r>
     </w:p>
     <w:p>
@@ -176,10 +243,26 @@
     </w:p>
     <w:p>
       <w:r>
-        <w:t xml:space="preserve">Une fois que ces 2 parties sont entrées, l’interface va afficher la commande qui va être utilisé avec l’exécutable de ffmpeg. </w:t>
-      </w:r>
-      <w:r>
-        <w:t>Il ne reste plus qu’a appuyé sur le bouton « start » pour lancer le traitement.</w:t>
+        <w:t xml:space="preserve">Une fois que ces 2 parties sont entrées, l’interface va afficher la commande qui va être utilisé avec l’exécutable de </w:t>
+      </w:r>
+      <w:proofErr w:type="spellStart"/>
+      <w:r>
+        <w:t>ffmpeg</w:t>
+      </w:r>
+      <w:proofErr w:type="spellEnd"/>
+      <w:r>
+        <w:t xml:space="preserve">. </w:t>
+      </w:r>
+      <w:r>
+        <w:t>Il ne reste plus qu’a appuyé sur le bouton « </w:t>
+      </w:r>
+      <w:proofErr w:type="spellStart"/>
+      <w:r>
+        <w:t>start</w:t>
+      </w:r>
+      <w:proofErr w:type="spellEnd"/>
+      <w:r>
+        <w:t> » pour lancer le traitement.</w:t>
       </w:r>
     </w:p>
     <w:p/>
@@ -201,7 +284,23 @@
     </w:p>
     <w:p>
       <w:r>
-        <w:t>Nous n’arrivions pas à exécuté un processus externe via les commandes de QT. Le problème, c’est parce que nous n’utilisions pas correctement l’object « QProcess », car lors de sa création il faut séparer le chemin de l’exécutable des paramètres. Ce qui nous donne l’appelle suivant.</w:t>
+        <w:t xml:space="preserve">Nous n’arrivions pas à exécuté un processus externe via les commandes de QT. Le problème, c’est parce que nous n’utilisions pas correctement </w:t>
+      </w:r>
+      <w:proofErr w:type="spellStart"/>
+      <w:r>
+        <w:t>l’object</w:t>
+      </w:r>
+      <w:proofErr w:type="spellEnd"/>
+      <w:r>
+        <w:t xml:space="preserve"> « </w:t>
+      </w:r>
+      <w:proofErr w:type="spellStart"/>
+      <w:r>
+        <w:t>QProcess</w:t>
+      </w:r>
+      <w:proofErr w:type="spellEnd"/>
+      <w:r>
+        <w:t> », car lors de sa création il faut séparer le chemin de l’exécutable des paramètres. Ce qui nous donne l’appelle suivant.</w:t>
       </w:r>
     </w:p>
     <w:p>
@@ -211,7 +310,7 @@
       <w:r>
         <w:pict>
           <v:shape id="_x0000_i1026" type="#_x0000_t75" style="width:184.5pt;height:27.75pt">
-            <v:imagedata r:id="rId8" o:title="qprocess"/>
+            <v:imagedata r:id="rId9" o:title="qprocess"/>
           </v:shape>
         </w:pict>
       </w:r>
@@ -221,7 +320,15 @@
         <w:jc w:val="both"/>
       </w:pPr>
       <w:r>
-        <w:t>Après pour récupérer le résultat, une simple méthode permet de retourne le tout en format QString.</w:t>
+        <w:t xml:space="preserve">Après pour récupérer le résultat, une simple méthode permet de retourne le tout en format </w:t>
+      </w:r>
+      <w:proofErr w:type="spellStart"/>
+      <w:r>
+        <w:t>QString</w:t>
+      </w:r>
+      <w:proofErr w:type="spellEnd"/>
+      <w:r>
+        <w:t>.</w:t>
       </w:r>
     </w:p>
     <w:p>
@@ -231,7 +338,7 @@
       <w:r>
         <w:pict>
           <v:shape id="_x0000_i1027" type="#_x0000_t75" style="width:252pt;height:15pt">
-            <v:imagedata r:id="rId9" o:title="output"/>
+            <v:imagedata r:id="rId10" o:title="output"/>
           </v:shape>
         </w:pict>
       </w:r>
@@ -270,7 +377,7 @@
       <w:r>
         <w:pict>
           <v:shape id="_x0000_i1028" type="#_x0000_t75" style="width:328.5pt;height:17.25pt">
-            <v:imagedata r:id="rId10" o:title="fielname"/>
+            <v:imagedata r:id="rId11" o:title="fielname"/>
           </v:shape>
         </w:pict>
       </w:r>
@@ -282,7 +389,7 @@
       <w:r>
         <w:pict>
           <v:shape id="_x0000_i1029" type="#_x0000_t75" style="width:391.5pt;height:12.75pt">
-            <v:imagedata r:id="rId11" o:title="directory"/>
+            <v:imagedata r:id="rId12" o:title="directory"/>
           </v:shape>
         </w:pict>
       </w:r>
@@ -296,17 +403,37 @@
       </w:r>
     </w:p>
     <w:p/>
-    <w:p>
+    <w:p/>
+    <w:p/>
+    <w:p>
+      <w:pPr>
+        <w:pStyle w:val="Titre1"/>
+        <w:rPr>
+          <w:b/>
+          <w:color w:val="FF0000"/>
+        </w:rPr>
+      </w:pPr>
       <w:bookmarkStart w:id="0" w:name="_GoBack"/>
-      <w:bookmarkEnd w:id="0"/>
-    </w:p>
-    <w:p/>
+      <w:r>
+        <w:rPr>
+          <w:b/>
+          <w:color w:val="FF0000"/>
+        </w:rPr>
+        <w:lastRenderedPageBreak/>
+        <w:t>Parler de la checklist pour le design</w:t>
+      </w:r>
+    </w:p>
+    <w:bookmarkEnd w:id="0"/>
     <w:p>
       <w:pPr>
         <w:pStyle w:val="Titre1"/>
       </w:pPr>
-      <w:r>
-        <w:lastRenderedPageBreak/>
+    </w:p>
+    <w:p>
+      <w:pPr>
+        <w:pStyle w:val="Titre1"/>
+      </w:pPr>
+      <w:r>
         <w:t>Conclusion</w:t>
       </w:r>
     </w:p>
@@ -328,8 +455,8 @@
       </w:pPr>
     </w:p>
     <w:sectPr>
-      <w:headerReference w:type="default" r:id="rId12"/>
-      <w:footerReference w:type="default" r:id="rId13"/>
+      <w:headerReference w:type="default" r:id="rId13"/>
+      <w:footerReference w:type="default" r:id="rId14"/>
       <w:pgSz w:w="11906" w:h="16838"/>
       <w:pgMar w:top="1417" w:right="1417" w:bottom="1417" w:left="1417" w:header="708" w:footer="708" w:gutter="0"/>
       <w:cols w:space="708"/>
@@ -340,7 +467,7 @@
 </file>
 
 <file path=word/endnotes.xml><?xml version="1.0" encoding="utf-8"?>
-<w:endnotes xmlns:wpc="http://schemas.microsoft.com/office/word/2010/wordprocessingCanvas" xmlns:mc="http://schemas.openxmlformats.org/markup-compatibility/2006" xmlns:o="urn:schemas-microsoft-com:office:office" xmlns:r="http://schemas.openxmlformats.org/officeDocument/2006/relationships" xmlns:m="http://schemas.openxmlformats.org/officeDocument/2006/math" xmlns:v="urn:schemas-microsoft-com:vml" xmlns:wp14="http://schemas.microsoft.com/office/word/2010/wordprocessingDrawing" xmlns:wp="http://schemas.openxmlformats.org/drawingml/2006/wordprocessingDrawing" xmlns:w10="urn:schemas-microsoft-com:office:word" xmlns:w="http://schemas.openxmlformats.org/wordprocessingml/2006/main" xmlns:w14="http://schemas.microsoft.com/office/word/2010/wordml" xmlns:w15="http://schemas.microsoft.com/office/word/2012/wordml" xmlns:wpg="http://schemas.microsoft.com/office/word/2010/wordprocessingGroup" xmlns:wpi="http://schemas.microsoft.com/office/word/2010/wordprocessingInk" xmlns:wne="http://schemas.microsoft.com/office/word/2006/wordml" xmlns:wps="http://schemas.microsoft.com/office/word/2010/wordprocessingShape" mc:Ignorable="w14 w15 wp14">
+<w:endnotes xmlns:wpc="http://schemas.microsoft.com/office/word/2010/wordprocessingCanvas" xmlns:mc="http://schemas.openxmlformats.org/markup-compatibility/2006" xmlns:o="urn:schemas-microsoft-com:office:office" xmlns:r="http://schemas.openxmlformats.org/officeDocument/2006/relationships" xmlns:m="http://schemas.openxmlformats.org/officeDocument/2006/math" xmlns:v="urn:schemas-microsoft-com:vml" xmlns:wp14="http://schemas.microsoft.com/office/word/2010/wordprocessingDrawing" xmlns:wp="http://schemas.openxmlformats.org/drawingml/2006/wordprocessingDrawing" xmlns:w10="urn:schemas-microsoft-com:office:word" xmlns:w="http://schemas.openxmlformats.org/wordprocessingml/2006/main" xmlns:w14="http://schemas.microsoft.com/office/word/2010/wordml" xmlns:wpg="http://schemas.microsoft.com/office/word/2010/wordprocessingGroup" xmlns:wpi="http://schemas.microsoft.com/office/word/2010/wordprocessingInk" xmlns:wne="http://schemas.microsoft.com/office/word/2006/wordml" xmlns:wps="http://schemas.microsoft.com/office/word/2010/wordprocessingShape" mc:Ignorable="w14 wp14">
   <w:endnote w:type="separator" w:id="-1">
     <w:p>
       <w:pPr>
@@ -365,7 +492,7 @@
 </file>
 
 <file path=word/footer1.xml><?xml version="1.0" encoding="utf-8"?>
-<w:ftr xmlns:wpc="http://schemas.microsoft.com/office/word/2010/wordprocessingCanvas" xmlns:mc="http://schemas.openxmlformats.org/markup-compatibility/2006" xmlns:o="urn:schemas-microsoft-com:office:office" xmlns:r="http://schemas.openxmlformats.org/officeDocument/2006/relationships" xmlns:m="http://schemas.openxmlformats.org/officeDocument/2006/math" xmlns:v="urn:schemas-microsoft-com:vml" xmlns:wp14="http://schemas.microsoft.com/office/word/2010/wordprocessingDrawing" xmlns:wp="http://schemas.openxmlformats.org/drawingml/2006/wordprocessingDrawing" xmlns:w10="urn:schemas-microsoft-com:office:word" xmlns:w="http://schemas.openxmlformats.org/wordprocessingml/2006/main" xmlns:w14="http://schemas.microsoft.com/office/word/2010/wordml" xmlns:w15="http://schemas.microsoft.com/office/word/2012/wordml" xmlns:wpg="http://schemas.microsoft.com/office/word/2010/wordprocessingGroup" xmlns:wpi="http://schemas.microsoft.com/office/word/2010/wordprocessingInk" xmlns:wne="http://schemas.microsoft.com/office/word/2006/wordml" xmlns:wps="http://schemas.microsoft.com/office/word/2010/wordprocessingShape" mc:Ignorable="w14 w15 wp14">
+<w:ftr xmlns:wpc="http://schemas.microsoft.com/office/word/2010/wordprocessingCanvas" xmlns:mc="http://schemas.openxmlformats.org/markup-compatibility/2006" xmlns:o="urn:schemas-microsoft-com:office:office" xmlns:r="http://schemas.openxmlformats.org/officeDocument/2006/relationships" xmlns:m="http://schemas.openxmlformats.org/officeDocument/2006/math" xmlns:v="urn:schemas-microsoft-com:vml" xmlns:wp14="http://schemas.microsoft.com/office/word/2010/wordprocessingDrawing" xmlns:wp="http://schemas.openxmlformats.org/drawingml/2006/wordprocessingDrawing" xmlns:w10="urn:schemas-microsoft-com:office:word" xmlns:w="http://schemas.openxmlformats.org/wordprocessingml/2006/main" xmlns:w14="http://schemas.microsoft.com/office/word/2010/wordml" xmlns:wpg="http://schemas.microsoft.com/office/word/2010/wordprocessingGroup" xmlns:wpi="http://schemas.microsoft.com/office/word/2010/wordprocessingInk" xmlns:wne="http://schemas.microsoft.com/office/word/2006/wordml" xmlns:wps="http://schemas.microsoft.com/office/word/2010/wordprocessingShape" mc:Ignorable="w14 wp14">
   <w:sdt>
     <w:sdtPr>
       <w:id w:val="194594551"/>
@@ -374,6 +501,7 @@
         <w:docPartUnique/>
       </w:docPartObj>
     </w:sdtPr>
+    <w:sdtEndPr/>
     <w:sdtContent>
       <w:p>
         <w:pPr>
@@ -411,7 +539,7 @@
 </file>
 
 <file path=word/footnotes.xml><?xml version="1.0" encoding="utf-8"?>
-<w:footnotes xmlns:wpc="http://schemas.microsoft.com/office/word/2010/wordprocessingCanvas" xmlns:mc="http://schemas.openxmlformats.org/markup-compatibility/2006" xmlns:o="urn:schemas-microsoft-com:office:office" xmlns:r="http://schemas.openxmlformats.org/officeDocument/2006/relationships" xmlns:m="http://schemas.openxmlformats.org/officeDocument/2006/math" xmlns:v="urn:schemas-microsoft-com:vml" xmlns:wp14="http://schemas.microsoft.com/office/word/2010/wordprocessingDrawing" xmlns:wp="http://schemas.openxmlformats.org/drawingml/2006/wordprocessingDrawing" xmlns:w10="urn:schemas-microsoft-com:office:word" xmlns:w="http://schemas.openxmlformats.org/wordprocessingml/2006/main" xmlns:w14="http://schemas.microsoft.com/office/word/2010/wordml" xmlns:w15="http://schemas.microsoft.com/office/word/2012/wordml" xmlns:wpg="http://schemas.microsoft.com/office/word/2010/wordprocessingGroup" xmlns:wpi="http://schemas.microsoft.com/office/word/2010/wordprocessingInk" xmlns:wne="http://schemas.microsoft.com/office/word/2006/wordml" xmlns:wps="http://schemas.microsoft.com/office/word/2010/wordprocessingShape" mc:Ignorable="w14 w15 wp14">
+<w:footnotes xmlns:wpc="http://schemas.microsoft.com/office/word/2010/wordprocessingCanvas" xmlns:mc="http://schemas.openxmlformats.org/markup-compatibility/2006" xmlns:o="urn:schemas-microsoft-com:office:office" xmlns:r="http://schemas.openxmlformats.org/officeDocument/2006/relationships" xmlns:m="http://schemas.openxmlformats.org/officeDocument/2006/math" xmlns:v="urn:schemas-microsoft-com:vml" xmlns:wp14="http://schemas.microsoft.com/office/word/2010/wordprocessingDrawing" xmlns:wp="http://schemas.openxmlformats.org/drawingml/2006/wordprocessingDrawing" xmlns:w10="urn:schemas-microsoft-com:office:word" xmlns:w="http://schemas.openxmlformats.org/wordprocessingml/2006/main" xmlns:w14="http://schemas.microsoft.com/office/word/2010/wordml" xmlns:wpg="http://schemas.microsoft.com/office/word/2010/wordprocessingGroup" xmlns:wpi="http://schemas.microsoft.com/office/word/2010/wordprocessingInk" xmlns:wne="http://schemas.microsoft.com/office/word/2006/wordml" xmlns:wps="http://schemas.microsoft.com/office/word/2010/wordprocessingShape" mc:Ignorable="w14 wp14">
   <w:footnote w:type="separator" w:id="-1">
     <w:p>
       <w:pPr>
@@ -436,21 +564,29 @@
 </file>
 
 <file path=word/header1.xml><?xml version="1.0" encoding="utf-8"?>
-<w:hdr xmlns:wpc="http://schemas.microsoft.com/office/word/2010/wordprocessingCanvas" xmlns:mc="http://schemas.openxmlformats.org/markup-compatibility/2006" xmlns:o="urn:schemas-microsoft-com:office:office" xmlns:r="http://schemas.openxmlformats.org/officeDocument/2006/relationships" xmlns:m="http://schemas.openxmlformats.org/officeDocument/2006/math" xmlns:v="urn:schemas-microsoft-com:vml" xmlns:wp14="http://schemas.microsoft.com/office/word/2010/wordprocessingDrawing" xmlns:wp="http://schemas.openxmlformats.org/drawingml/2006/wordprocessingDrawing" xmlns:w10="urn:schemas-microsoft-com:office:word" xmlns:w="http://schemas.openxmlformats.org/wordprocessingml/2006/main" xmlns:w14="http://schemas.microsoft.com/office/word/2010/wordml" xmlns:w15="http://schemas.microsoft.com/office/word/2012/wordml" xmlns:wpg="http://schemas.microsoft.com/office/word/2010/wordprocessingGroup" xmlns:wpi="http://schemas.microsoft.com/office/word/2010/wordprocessingInk" xmlns:wne="http://schemas.microsoft.com/office/word/2006/wordml" xmlns:wps="http://schemas.microsoft.com/office/word/2010/wordprocessingShape" mc:Ignorable="w14 w15 wp14">
+<w:hdr xmlns:wpc="http://schemas.microsoft.com/office/word/2010/wordprocessingCanvas" xmlns:mc="http://schemas.openxmlformats.org/markup-compatibility/2006" xmlns:o="urn:schemas-microsoft-com:office:office" xmlns:r="http://schemas.openxmlformats.org/officeDocument/2006/relationships" xmlns:m="http://schemas.openxmlformats.org/officeDocument/2006/math" xmlns:v="urn:schemas-microsoft-com:vml" xmlns:wp14="http://schemas.microsoft.com/office/word/2010/wordprocessingDrawing" xmlns:wp="http://schemas.openxmlformats.org/drawingml/2006/wordprocessingDrawing" xmlns:w10="urn:schemas-microsoft-com:office:word" xmlns:w="http://schemas.openxmlformats.org/wordprocessingml/2006/main" xmlns:w14="http://schemas.microsoft.com/office/word/2010/wordml" xmlns:wpg="http://schemas.microsoft.com/office/word/2010/wordprocessingGroup" xmlns:wpi="http://schemas.microsoft.com/office/word/2010/wordprocessingInk" xmlns:wne="http://schemas.microsoft.com/office/word/2006/wordml" xmlns:wps="http://schemas.microsoft.com/office/word/2010/wordprocessingShape" mc:Ignorable="w14 wp14">
   <w:p>
     <w:pPr>
       <w:pStyle w:val="En-tte"/>
     </w:pPr>
     <w:r>
-      <w:t>Racine Raphaël &amp; Roubaty Anthony</w:t>
+      <w:t xml:space="preserve">Racine Raphaël &amp; </w:t>
+    </w:r>
+    <w:proofErr w:type="spellStart"/>
+    <w:r>
+      <w:t>Roubaty</w:t>
+    </w:r>
+    <w:proofErr w:type="spellEnd"/>
+    <w:r>
+      <w:t xml:space="preserve"> Anthony</w:t>
     </w:r>
   </w:p>
 </w:hdr>
 </file>
 
 <file path=word/numbering.xml><?xml version="1.0" encoding="utf-8"?>
-<w:numbering xmlns:wpc="http://schemas.microsoft.com/office/word/2010/wordprocessingCanvas" xmlns:mc="http://schemas.openxmlformats.org/markup-compatibility/2006" xmlns:o="urn:schemas-microsoft-com:office:office" xmlns:r="http://schemas.openxmlformats.org/officeDocument/2006/relationships" xmlns:m="http://schemas.openxmlformats.org/officeDocument/2006/math" xmlns:v="urn:schemas-microsoft-com:vml" xmlns:wp14="http://schemas.microsoft.com/office/word/2010/wordprocessingDrawing" xmlns:wp="http://schemas.openxmlformats.org/drawingml/2006/wordprocessingDrawing" xmlns:w10="urn:schemas-microsoft-com:office:word" xmlns:w="http://schemas.openxmlformats.org/wordprocessingml/2006/main" xmlns:w14="http://schemas.microsoft.com/office/word/2010/wordml" xmlns:w15="http://schemas.microsoft.com/office/word/2012/wordml" xmlns:wpg="http://schemas.microsoft.com/office/word/2010/wordprocessingGroup" xmlns:wpi="http://schemas.microsoft.com/office/word/2010/wordprocessingInk" xmlns:wne="http://schemas.microsoft.com/office/word/2006/wordml" xmlns:wps="http://schemas.microsoft.com/office/word/2010/wordprocessingShape" mc:Ignorable="w14 w15 wp14">
-  <w:abstractNum w:abstractNumId="0" w15:restartNumberingAfterBreak="0">
+<w:numbering xmlns:wpc="http://schemas.microsoft.com/office/word/2010/wordprocessingCanvas" xmlns:mc="http://schemas.openxmlformats.org/markup-compatibility/2006" xmlns:o="urn:schemas-microsoft-com:office:office" xmlns:r="http://schemas.openxmlformats.org/officeDocument/2006/relationships" xmlns:m="http://schemas.openxmlformats.org/officeDocument/2006/math" xmlns:v="urn:schemas-microsoft-com:vml" xmlns:wp14="http://schemas.microsoft.com/office/word/2010/wordprocessingDrawing" xmlns:wp="http://schemas.openxmlformats.org/drawingml/2006/wordprocessingDrawing" xmlns:w10="urn:schemas-microsoft-com:office:word" xmlns:w="http://schemas.openxmlformats.org/wordprocessingml/2006/main" xmlns:w14="http://schemas.microsoft.com/office/word/2010/wordml" xmlns:wpg="http://schemas.microsoft.com/office/word/2010/wordprocessingGroup" xmlns:wpi="http://schemas.microsoft.com/office/word/2010/wordprocessingInk" xmlns:wne="http://schemas.microsoft.com/office/word/2006/wordml" xmlns:wps="http://schemas.microsoft.com/office/word/2010/wordprocessingShape" mc:Ignorable="w14 wp14">
+  <w:abstractNum w:abstractNumId="0">
     <w:nsid w:val="6CF07097"/>
     <w:multiLevelType w:val="hybridMultilevel"/>
     <w:tmpl w:val="26BA0EAA"/>
@@ -570,7 +706,7 @@
 </file>
 
 <file path=word/styles.xml><?xml version="1.0" encoding="utf-8"?>
-<w:styles xmlns:mc="http://schemas.openxmlformats.org/markup-compatibility/2006" xmlns:r="http://schemas.openxmlformats.org/officeDocument/2006/relationships" xmlns:w="http://schemas.openxmlformats.org/wordprocessingml/2006/main" xmlns:w14="http://schemas.microsoft.com/office/word/2010/wordml" xmlns:w15="http://schemas.microsoft.com/office/word/2012/wordml" mc:Ignorable="w14 w15">
+<w:styles xmlns:mc="http://schemas.openxmlformats.org/markup-compatibility/2006" xmlns:r="http://schemas.openxmlformats.org/officeDocument/2006/relationships" xmlns:w="http://schemas.openxmlformats.org/wordprocessingml/2006/main" xmlns:w14="http://schemas.microsoft.com/office/word/2010/wordml" mc:Ignorable="w14">
   <w:docDefaults>
     <w:rPrDefault>
       <w:rPr>
@@ -586,378 +722,504 @@
       </w:pPr>
     </w:pPrDefault>
   </w:docDefaults>
-  <w:latentStyles w:defLockedState="0" w:defUIPriority="99" w:defSemiHidden="0" w:defUnhideWhenUsed="0" w:defQFormat="0" w:count="371">
-    <w:lsdException w:name="Normal" w:uiPriority="0" w:qFormat="1"/>
-    <w:lsdException w:name="heading 1" w:uiPriority="9" w:qFormat="1"/>
-    <w:lsdException w:name="heading 2" w:semiHidden="1" w:uiPriority="9" w:unhideWhenUsed="1" w:qFormat="1"/>
-    <w:lsdException w:name="heading 3" w:semiHidden="1" w:uiPriority="9" w:unhideWhenUsed="1" w:qFormat="1"/>
-    <w:lsdException w:name="heading 4" w:semiHidden="1" w:uiPriority="9" w:unhideWhenUsed="1" w:qFormat="1"/>
-    <w:lsdException w:name="heading 5" w:semiHidden="1" w:uiPriority="9" w:unhideWhenUsed="1" w:qFormat="1"/>
-    <w:lsdException w:name="heading 6" w:semiHidden="1" w:uiPriority="9" w:unhideWhenUsed="1" w:qFormat="1"/>
-    <w:lsdException w:name="heading 7" w:semiHidden="1" w:uiPriority="9" w:unhideWhenUsed="1" w:qFormat="1"/>
-    <w:lsdException w:name="heading 8" w:semiHidden="1" w:uiPriority="9" w:unhideWhenUsed="1" w:qFormat="1"/>
-    <w:lsdException w:name="heading 9" w:semiHidden="1" w:uiPriority="9" w:unhideWhenUsed="1" w:qFormat="1"/>
-    <w:lsdException w:name="index 1" w:semiHidden="1" w:unhideWhenUsed="1"/>
-    <w:lsdException w:name="index 2" w:semiHidden="1" w:unhideWhenUsed="1"/>
-    <w:lsdException w:name="index 3" w:semiHidden="1" w:unhideWhenUsed="1"/>
-    <w:lsdException w:name="index 4" w:semiHidden="1" w:unhideWhenUsed="1"/>
-    <w:lsdException w:name="index 5" w:semiHidden="1" w:unhideWhenUsed="1"/>
-    <w:lsdException w:name="index 6" w:semiHidden="1" w:unhideWhenUsed="1"/>
-    <w:lsdException w:name="index 7" w:semiHidden="1" w:unhideWhenUsed="1"/>
-    <w:lsdException w:name="index 8" w:semiHidden="1" w:unhideWhenUsed="1"/>
-    <w:lsdException w:name="index 9" w:semiHidden="1" w:unhideWhenUsed="1"/>
-    <w:lsdException w:name="toc 1" w:semiHidden="1" w:uiPriority="39" w:unhideWhenUsed="1"/>
-    <w:lsdException w:name="toc 2" w:semiHidden="1" w:uiPriority="39" w:unhideWhenUsed="1"/>
-    <w:lsdException w:name="toc 3" w:semiHidden="1" w:uiPriority="39" w:unhideWhenUsed="1"/>
-    <w:lsdException w:name="toc 4" w:semiHidden="1" w:uiPriority="39" w:unhideWhenUsed="1"/>
-    <w:lsdException w:name="toc 5" w:semiHidden="1" w:uiPriority="39" w:unhideWhenUsed="1"/>
-    <w:lsdException w:name="toc 6" w:semiHidden="1" w:uiPriority="39" w:unhideWhenUsed="1"/>
-    <w:lsdException w:name="toc 7" w:semiHidden="1" w:uiPriority="39" w:unhideWhenUsed="1"/>
-    <w:lsdException w:name="toc 8" w:semiHidden="1" w:uiPriority="39" w:unhideWhenUsed="1"/>
-    <w:lsdException w:name="toc 9" w:semiHidden="1" w:uiPriority="39" w:unhideWhenUsed="1"/>
-    <w:lsdException w:name="Normal Indent" w:semiHidden="1" w:unhideWhenUsed="1"/>
-    <w:lsdException w:name="footnote text" w:semiHidden="1" w:unhideWhenUsed="1"/>
-    <w:lsdException w:name="annotation text" w:semiHidden="1" w:unhideWhenUsed="1"/>
-    <w:lsdException w:name="header" w:semiHidden="1" w:unhideWhenUsed="1"/>
-    <w:lsdException w:name="footer" w:semiHidden="1" w:unhideWhenUsed="1"/>
-    <w:lsdException w:name="index heading" w:semiHidden="1" w:unhideWhenUsed="1"/>
-    <w:lsdException w:name="caption" w:semiHidden="1" w:uiPriority="35" w:unhideWhenUsed="1" w:qFormat="1"/>
-    <w:lsdException w:name="table of figures" w:semiHidden="1" w:unhideWhenUsed="1"/>
-    <w:lsdException w:name="envelope address" w:semiHidden="1" w:unhideWhenUsed="1"/>
-    <w:lsdException w:name="envelope return" w:semiHidden="1" w:unhideWhenUsed="1"/>
-    <w:lsdException w:name="footnote reference" w:semiHidden="1" w:unhideWhenUsed="1"/>
-    <w:lsdException w:name="annotation reference" w:semiHidden="1" w:unhideWhenUsed="1"/>
-    <w:lsdException w:name="line number" w:semiHidden="1" w:unhideWhenUsed="1"/>
-    <w:lsdException w:name="page number" w:semiHidden="1" w:unhideWhenUsed="1"/>
-    <w:lsdException w:name="endnote reference" w:semiHidden="1" w:unhideWhenUsed="1"/>
-    <w:lsdException w:name="endnote text" w:semiHidden="1" w:unhideWhenUsed="1"/>
-    <w:lsdException w:name="table of authorities" w:semiHidden="1" w:unhideWhenUsed="1"/>
-    <w:lsdException w:name="macro" w:semiHidden="1" w:unhideWhenUsed="1"/>
-    <w:lsdException w:name="toa heading" w:semiHidden="1" w:unhideWhenUsed="1"/>
-    <w:lsdException w:name="List" w:semiHidden="1" w:unhideWhenUsed="1"/>
-    <w:lsdException w:name="List Bullet" w:semiHidden="1" w:unhideWhenUsed="1"/>
-    <w:lsdException w:name="List Number" w:semiHidden="1" w:unhideWhenUsed="1"/>
-    <w:lsdException w:name="List 2" w:semiHidden="1" w:unhideWhenUsed="1"/>
-    <w:lsdException w:name="List 3" w:semiHidden="1" w:unhideWhenUsed="1"/>
-    <w:lsdException w:name="List 4" w:semiHidden="1" w:unhideWhenUsed="1"/>
-    <w:lsdException w:name="List 5" w:semiHidden="1" w:unhideWhenUsed="1"/>
-    <w:lsdException w:name="List Bullet 2" w:semiHidden="1" w:unhideWhenUsed="1"/>
-    <w:lsdException w:name="List Bullet 3" w:semiHidden="1" w:unhideWhenUsed="1"/>
-    <w:lsdException w:name="List Bullet 4" w:semiHidden="1" w:unhideWhenUsed="1"/>
-    <w:lsdException w:name="List Bullet 5" w:semiHidden="1" w:unhideWhenUsed="1"/>
-    <w:lsdException w:name="List Number 2" w:semiHidden="1" w:unhideWhenUsed="1"/>
-    <w:lsdException w:name="List Number 3" w:semiHidden="1" w:unhideWhenUsed="1"/>
-    <w:lsdException w:name="List Number 4" w:semiHidden="1" w:unhideWhenUsed="1"/>
-    <w:lsdException w:name="List Number 5" w:semiHidden="1" w:unhideWhenUsed="1"/>
-    <w:lsdException w:name="Title" w:uiPriority="10" w:qFormat="1"/>
-    <w:lsdException w:name="Closing" w:semiHidden="1" w:unhideWhenUsed="1"/>
-    <w:lsdException w:name="Signature" w:semiHidden="1" w:unhideWhenUsed="1"/>
-    <w:lsdException w:name="Default Paragraph Font" w:semiHidden="1" w:uiPriority="1" w:unhideWhenUsed="1"/>
-    <w:lsdException w:name="Body Text" w:semiHidden="1" w:unhideWhenUsed="1"/>
-    <w:lsdException w:name="Body Text Indent" w:semiHidden="1" w:unhideWhenUsed="1"/>
-    <w:lsdException w:name="List Continue" w:semiHidden="1" w:unhideWhenUsed="1"/>
-    <w:lsdException w:name="List Continue 2" w:semiHidden="1" w:unhideWhenUsed="1"/>
-    <w:lsdException w:name="List Continue 3" w:semiHidden="1" w:unhideWhenUsed="1"/>
-    <w:lsdException w:name="List Continue 4" w:semiHidden="1" w:unhideWhenUsed="1"/>
-    <w:lsdException w:name="List Continue 5" w:semiHidden="1" w:unhideWhenUsed="1"/>
-    <w:lsdException w:name="Message Header" w:semiHidden="1" w:unhideWhenUsed="1"/>
-    <w:lsdException w:name="Subtitle" w:uiPriority="11" w:qFormat="1"/>
-    <w:lsdException w:name="Salutation" w:semiHidden="1" w:unhideWhenUsed="1"/>
-    <w:lsdException w:name="Date" w:semiHidden="1" w:unhideWhenUsed="1"/>
-    <w:lsdException w:name="Body Text First Indent" w:semiHidden="1" w:unhideWhenUsed="1"/>
-    <w:lsdException w:name="Body Text First Indent 2" w:semiHidden="1" w:unhideWhenUsed="1"/>
-    <w:lsdException w:name="Note Heading" w:semiHidden="1" w:unhideWhenUsed="1"/>
-    <w:lsdException w:name="Body Text 2" w:semiHidden="1" w:unhideWhenUsed="1"/>
-    <w:lsdException w:name="Body Text 3" w:semiHidden="1" w:unhideWhenUsed="1"/>
-    <w:lsdException w:name="Body Text Indent 2" w:semiHidden="1" w:unhideWhenUsed="1"/>
-    <w:lsdException w:name="Body Text Indent 3" w:semiHidden="1" w:unhideWhenUsed="1"/>
-    <w:lsdException w:name="Block Text" w:semiHidden="1" w:unhideWhenUsed="1"/>
-    <w:lsdException w:name="Hyperlink" w:semiHidden="1" w:unhideWhenUsed="1"/>
-    <w:lsdException w:name="FollowedHyperlink" w:semiHidden="1" w:unhideWhenUsed="1"/>
-    <w:lsdException w:name="Strong" w:uiPriority="22" w:qFormat="1"/>
-    <w:lsdException w:name="Emphasis" w:uiPriority="20" w:qFormat="1"/>
-    <w:lsdException w:name="Document Map" w:semiHidden="1" w:unhideWhenUsed="1"/>
-    <w:lsdException w:name="Plain Text" w:semiHidden="1" w:unhideWhenUsed="1"/>
-    <w:lsdException w:name="E-mail Signature" w:semiHidden="1" w:unhideWhenUsed="1"/>
-    <w:lsdException w:name="HTML Top of Form" w:semiHidden="1" w:unhideWhenUsed="1"/>
-    <w:lsdException w:name="HTML Bottom of Form" w:semiHidden="1" w:unhideWhenUsed="1"/>
-    <w:lsdException w:name="Normal (Web)" w:semiHidden="1" w:unhideWhenUsed="1"/>
-    <w:lsdException w:name="HTML Acronym" w:semiHidden="1" w:unhideWhenUsed="1"/>
-    <w:lsdException w:name="HTML Address" w:semiHidden="1" w:unhideWhenUsed="1"/>
-    <w:lsdException w:name="HTML Cite" w:semiHidden="1" w:unhideWhenUsed="1"/>
-    <w:lsdException w:name="HTML Code" w:semiHidden="1" w:unhideWhenUsed="1"/>
-    <w:lsdException w:name="HTML Definition" w:semiHidden="1" w:unhideWhenUsed="1"/>
-    <w:lsdException w:name="HTML Keyboard" w:semiHidden="1" w:unhideWhenUsed="1"/>
-    <w:lsdException w:name="HTML Preformatted" w:semiHidden="1" w:unhideWhenUsed="1"/>
-    <w:lsdException w:name="HTML Sample" w:semiHidden="1" w:unhideWhenUsed="1"/>
-    <w:lsdException w:name="HTML Typewriter" w:semiHidden="1" w:unhideWhenUsed="1"/>
-    <w:lsdException w:name="HTML Variable" w:semiHidden="1" w:unhideWhenUsed="1"/>
-    <w:lsdException w:name="Normal Table" w:semiHidden="1" w:unhideWhenUsed="1"/>
-    <w:lsdException w:name="annotation subject" w:semiHidden="1" w:unhideWhenUsed="1"/>
-    <w:lsdException w:name="No List" w:semiHidden="1" w:unhideWhenUsed="1"/>
-    <w:lsdException w:name="Outline List 1" w:semiHidden="1" w:unhideWhenUsed="1"/>
-    <w:lsdException w:name="Outline List 2" w:semiHidden="1" w:unhideWhenUsed="1"/>
-    <w:lsdException w:name="Outline List 3" w:semiHidden="1" w:unhideWhenUsed="1"/>
-    <w:lsdException w:name="Table Simple 1" w:semiHidden="1" w:unhideWhenUsed="1"/>
-    <w:lsdException w:name="Table Simple 2" w:semiHidden="1" w:unhideWhenUsed="1"/>
-    <w:lsdException w:name="Table Simple 3" w:semiHidden="1" w:unhideWhenUsed="1"/>
-    <w:lsdException w:name="Table Classic 1" w:semiHidden="1" w:unhideWhenUsed="1"/>
-    <w:lsdException w:name="Table Classic 2" w:semiHidden="1" w:unhideWhenUsed="1"/>
-    <w:lsdException w:name="Table Classic 3" w:semiHidden="1" w:unhideWhenUsed="1"/>
-    <w:lsdException w:name="Table Classic 4" w:semiHidden="1" w:unhideWhenUsed="1"/>
-    <w:lsdException w:name="Table Colorful 1" w:semiHidden="1" w:unhideWhenUsed="1"/>
-    <w:lsdException w:name="Table Colorful 2" w:semiHidden="1" w:unhideWhenUsed="1"/>
-    <w:lsdException w:name="Table Colorful 3" w:semiHidden="1" w:unhideWhenUsed="1"/>
-    <w:lsdException w:name="Table Columns 1" w:semiHidden="1" w:unhideWhenUsed="1"/>
-    <w:lsdException w:name="Table Columns 2" w:semiHidden="1" w:unhideWhenUsed="1"/>
-    <w:lsdException w:name="Table Columns 3" w:semiHidden="1" w:unhideWhenUsed="1"/>
-    <w:lsdException w:name="Table Columns 4" w:semiHidden="1" w:unhideWhenUsed="1"/>
-    <w:lsdException w:name="Table Columns 5" w:semiHidden="1" w:unhideWhenUsed="1"/>
-    <w:lsdException w:name="Table Grid 1" w:semiHidden="1" w:unhideWhenUsed="1"/>
-    <w:lsdException w:name="Table Grid 2" w:semiHidden="1" w:unhideWhenUsed="1"/>
-    <w:lsdException w:name="Table Grid 3" w:semiHidden="1" w:unhideWhenUsed="1"/>
-    <w:lsdException w:name="Table Grid 4" w:semiHidden="1" w:unhideWhenUsed="1"/>
-    <w:lsdException w:name="Table Grid 5" w:semiHidden="1" w:unhideWhenUsed="1"/>
-    <w:lsdException w:name="Table Grid 6" w:semiHidden="1" w:unhideWhenUsed="1"/>
-    <w:lsdException w:name="Table Grid 7" w:semiHidden="1" w:unhideWhenUsed="1"/>
-    <w:lsdException w:name="Table Grid 8" w:semiHidden="1" w:unhideWhenUsed="1"/>
-    <w:lsdException w:name="Table List 1" w:semiHidden="1" w:unhideWhenUsed="1"/>
-    <w:lsdException w:name="Table List 2" w:semiHidden="1" w:unhideWhenUsed="1"/>
-    <w:lsdException w:name="Table List 3" w:semiHidden="1" w:unhideWhenUsed="1"/>
-    <w:lsdException w:name="Table List 4" w:semiHidden="1" w:unhideWhenUsed="1"/>
-    <w:lsdException w:name="Table List 5" w:semiHidden="1" w:unhideWhenUsed="1"/>
-    <w:lsdException w:name="Table List 6" w:semiHidden="1" w:unhideWhenUsed="1"/>
-    <w:lsdException w:name="Table List 7" w:semiHidden="1" w:unhideWhenUsed="1"/>
-    <w:lsdException w:name="Table List 8" w:semiHidden="1" w:unhideWhenUsed="1"/>
-    <w:lsdException w:name="Table 3D effects 1" w:semiHidden="1" w:unhideWhenUsed="1"/>
-    <w:lsdException w:name="Table 3D effects 2" w:semiHidden="1" w:unhideWhenUsed="1"/>
-    <w:lsdException w:name="Table 3D effects 3" w:semiHidden="1" w:unhideWhenUsed="1"/>
-    <w:lsdException w:name="Table Contemporary" w:semiHidden="1" w:unhideWhenUsed="1"/>
-    <w:lsdException w:name="Table Elegant" w:semiHidden="1" w:unhideWhenUsed="1"/>
-    <w:lsdException w:name="Table Professional" w:semiHidden="1" w:unhideWhenUsed="1"/>
-    <w:lsdException w:name="Table Subtle 1" w:semiHidden="1" w:unhideWhenUsed="1"/>
-    <w:lsdException w:name="Table Subtle 2" w:semiHidden="1" w:unhideWhenUsed="1"/>
-    <w:lsdException w:name="Table Web 1" w:semiHidden="1" w:unhideWhenUsed="1"/>
-    <w:lsdException w:name="Table Web 2" w:semiHidden="1" w:unhideWhenUsed="1"/>
-    <w:lsdException w:name="Table Web 3" w:semiHidden="1" w:unhideWhenUsed="1"/>
-    <w:lsdException w:name="Balloon Text" w:semiHidden="1" w:unhideWhenUsed="1"/>
-    <w:lsdException w:name="Table Grid" w:uiPriority="39"/>
-    <w:lsdException w:name="Table Theme" w:semiHidden="1" w:unhideWhenUsed="1"/>
-    <w:lsdException w:name="Placeholder Text" w:semiHidden="1"/>
-    <w:lsdException w:name="No Spacing" w:uiPriority="1" w:qFormat="1"/>
-    <w:lsdException w:name="Light Shading" w:uiPriority="60"/>
-    <w:lsdException w:name="Light List" w:uiPriority="61"/>
-    <w:lsdException w:name="Light Grid" w:uiPriority="62"/>
-    <w:lsdException w:name="Medium Shading 1" w:uiPriority="63"/>
-    <w:lsdException w:name="Medium Shading 2" w:uiPriority="64"/>
-    <w:lsdException w:name="Medium List 1" w:uiPriority="65"/>
-    <w:lsdException w:name="Medium List 2" w:uiPriority="66"/>
-    <w:lsdException w:name="Medium Grid 1" w:uiPriority="67"/>
-    <w:lsdException w:name="Medium Grid 2" w:uiPriority="68"/>
-    <w:lsdException w:name="Medium Grid 3" w:uiPriority="69"/>
-    <w:lsdException w:name="Dark List" w:uiPriority="70"/>
-    <w:lsdException w:name="Colorful Shading" w:uiPriority="71"/>
-    <w:lsdException w:name="Colorful List" w:uiPriority="72"/>
-    <w:lsdException w:name="Colorful Grid" w:uiPriority="73"/>
-    <w:lsdException w:name="Light Shading Accent 1" w:uiPriority="60"/>
-    <w:lsdException w:name="Light List Accent 1" w:uiPriority="61"/>
-    <w:lsdException w:name="Light Grid Accent 1" w:uiPriority="62"/>
-    <w:lsdException w:name="Medium Shading 1 Accent 1" w:uiPriority="63"/>
-    <w:lsdException w:name="Medium Shading 2 Accent 1" w:uiPriority="64"/>
-    <w:lsdException w:name="Medium List 1 Accent 1" w:uiPriority="65"/>
-    <w:lsdException w:name="Revision" w:semiHidden="1"/>
-    <w:lsdException w:name="List Paragraph" w:uiPriority="34" w:qFormat="1"/>
-    <w:lsdException w:name="Quote" w:uiPriority="29" w:qFormat="1"/>
-    <w:lsdException w:name="Intense Quote" w:uiPriority="30" w:qFormat="1"/>
-    <w:lsdException w:name="Medium List 2 Accent 1" w:uiPriority="66"/>
-    <w:lsdException w:name="Medium Grid 1 Accent 1" w:uiPriority="67"/>
-    <w:lsdException w:name="Medium Grid 2 Accent 1" w:uiPriority="68"/>
-    <w:lsdException w:name="Medium Grid 3 Accent 1" w:uiPriority="69"/>
-    <w:lsdException w:name="Dark List Accent 1" w:uiPriority="70"/>
-    <w:lsdException w:name="Colorful Shading Accent 1" w:uiPriority="71"/>
-    <w:lsdException w:name="Colorful List Accent 1" w:uiPriority="72"/>
-    <w:lsdException w:name="Colorful Grid Accent 1" w:uiPriority="73"/>
-    <w:lsdException w:name="Light Shading Accent 2" w:uiPriority="60"/>
-    <w:lsdException w:name="Light List Accent 2" w:uiPriority="61"/>
-    <w:lsdException w:name="Light Grid Accent 2" w:uiPriority="62"/>
-    <w:lsdException w:name="Medium Shading 1 Accent 2" w:uiPriority="63"/>
-    <w:lsdException w:name="Medium Shading 2 Accent 2" w:uiPriority="64"/>
-    <w:lsdException w:name="Medium List 1 Accent 2" w:uiPriority="65"/>
-    <w:lsdException w:name="Medium List 2 Accent 2" w:uiPriority="66"/>
-    <w:lsdException w:name="Medium Grid 1 Accent 2" w:uiPriority="67"/>
-    <w:lsdException w:name="Medium Grid 2 Accent 2" w:uiPriority="68"/>
-    <w:lsdException w:name="Medium Grid 3 Accent 2" w:uiPriority="69"/>
-    <w:lsdException w:name="Dark List Accent 2" w:uiPriority="70"/>
-    <w:lsdException w:name="Colorful Shading Accent 2" w:uiPriority="71"/>
-    <w:lsdException w:name="Colorful List Accent 2" w:uiPriority="72"/>
-    <w:lsdException w:name="Colorful Grid Accent 2" w:uiPriority="73"/>
-    <w:lsdException w:name="Light Shading Accent 3" w:uiPriority="60"/>
-    <w:lsdException w:name="Light List Accent 3" w:uiPriority="61"/>
-    <w:lsdException w:name="Light Grid Accent 3" w:uiPriority="62"/>
-    <w:lsdException w:name="Medium Shading 1 Accent 3" w:uiPriority="63"/>
-    <w:lsdException w:name="Medium Shading 2 Accent 3" w:uiPriority="64"/>
-    <w:lsdException w:name="Medium List 1 Accent 3" w:uiPriority="65"/>
-    <w:lsdException w:name="Medium List 2 Accent 3" w:uiPriority="66"/>
-    <w:lsdException w:name="Medium Grid 1 Accent 3" w:uiPriority="67"/>
-    <w:lsdException w:name="Medium Grid 2 Accent 3" w:uiPriority="68"/>
-    <w:lsdException w:name="Medium Grid 3 Accent 3" w:uiPriority="69"/>
-    <w:lsdException w:name="Dark List Accent 3" w:uiPriority="70"/>
-    <w:lsdException w:name="Colorful Shading Accent 3" w:uiPriority="71"/>
-    <w:lsdException w:name="Colorful List Accent 3" w:uiPriority="72"/>
-    <w:lsdException w:name="Colorful Grid Accent 3" w:uiPriority="73"/>
-    <w:lsdException w:name="Light Shading Accent 4" w:uiPriority="60"/>
-    <w:lsdException w:name="Light List Accent 4" w:uiPriority="61"/>
-    <w:lsdException w:name="Light Grid Accent 4" w:uiPriority="62"/>
-    <w:lsdException w:name="Medium Shading 1 Accent 4" w:uiPriority="63"/>
-    <w:lsdException w:name="Medium Shading 2 Accent 4" w:uiPriority="64"/>
-    <w:lsdException w:name="Medium List 1 Accent 4" w:uiPriority="65"/>
-    <w:lsdException w:name="Medium List 2 Accent 4" w:uiPriority="66"/>
-    <w:lsdException w:name="Medium Grid 1 Accent 4" w:uiPriority="67"/>
-    <w:lsdException w:name="Medium Grid 2 Accent 4" w:uiPriority="68"/>
-    <w:lsdException w:name="Medium Grid 3 Accent 4" w:uiPriority="69"/>
-    <w:lsdException w:name="Dark List Accent 4" w:uiPriority="70"/>
-    <w:lsdException w:name="Colorful Shading Accent 4" w:uiPriority="71"/>
-    <w:lsdException w:name="Colorful List Accent 4" w:uiPriority="72"/>
-    <w:lsdException w:name="Colorful Grid Accent 4" w:uiPriority="73"/>
-    <w:lsdException w:name="Light Shading Accent 5" w:uiPriority="60"/>
-    <w:lsdException w:name="Light List Accent 5" w:uiPriority="61"/>
-    <w:lsdException w:name="Light Grid Accent 5" w:uiPriority="62"/>
-    <w:lsdException w:name="Medium Shading 1 Accent 5" w:uiPriority="63"/>
-    <w:lsdException w:name="Medium Shading 2 Accent 5" w:uiPriority="64"/>
-    <w:lsdException w:name="Medium List 1 Accent 5" w:uiPriority="65"/>
-    <w:lsdException w:name="Medium List 2 Accent 5" w:uiPriority="66"/>
-    <w:lsdException w:name="Medium Grid 1 Accent 5" w:uiPriority="67"/>
-    <w:lsdException w:name="Medium Grid 2 Accent 5" w:uiPriority="68"/>
-    <w:lsdException w:name="Medium Grid 3 Accent 5" w:uiPriority="69"/>
-    <w:lsdException w:name="Dark List Accent 5" w:uiPriority="70"/>
-    <w:lsdException w:name="Colorful Shading Accent 5" w:uiPriority="71"/>
-    <w:lsdException w:name="Colorful List Accent 5" w:uiPriority="72"/>
-    <w:lsdException w:name="Colorful Grid Accent 5" w:uiPriority="73"/>
-    <w:lsdException w:name="Light Shading Accent 6" w:uiPriority="60"/>
-    <w:lsdException w:name="Light List Accent 6" w:uiPriority="61"/>
-    <w:lsdException w:name="Light Grid Accent 6" w:uiPriority="62"/>
-    <w:lsdException w:name="Medium Shading 1 Accent 6" w:uiPriority="63"/>
-    <w:lsdException w:name="Medium Shading 2 Accent 6" w:uiPriority="64"/>
-    <w:lsdException w:name="Medium List 1 Accent 6" w:uiPriority="65"/>
-    <w:lsdException w:name="Medium List 2 Accent 6" w:uiPriority="66"/>
-    <w:lsdException w:name="Medium Grid 1 Accent 6" w:uiPriority="67"/>
-    <w:lsdException w:name="Medium Grid 2 Accent 6" w:uiPriority="68"/>
-    <w:lsdException w:name="Medium Grid 3 Accent 6" w:uiPriority="69"/>
-    <w:lsdException w:name="Dark List Accent 6" w:uiPriority="70"/>
-    <w:lsdException w:name="Colorful Shading Accent 6" w:uiPriority="71"/>
-    <w:lsdException w:name="Colorful List Accent 6" w:uiPriority="72"/>
-    <w:lsdException w:name="Colorful Grid Accent 6" w:uiPriority="73"/>
-    <w:lsdException w:name="Subtle Emphasis" w:uiPriority="19" w:qFormat="1"/>
-    <w:lsdException w:name="Intense Emphasis" w:uiPriority="21" w:qFormat="1"/>
-    <w:lsdException w:name="Subtle Reference" w:uiPriority="31" w:qFormat="1"/>
-    <w:lsdException w:name="Intense Reference" w:uiPriority="32" w:qFormat="1"/>
-    <w:lsdException w:name="Book Title" w:uiPriority="33" w:qFormat="1"/>
-    <w:lsdException w:name="Bibliography" w:semiHidden="1" w:uiPriority="37" w:unhideWhenUsed="1"/>
-    <w:lsdException w:name="TOC Heading" w:semiHidden="1" w:uiPriority="39" w:unhideWhenUsed="1" w:qFormat="1"/>
-    <w:lsdException w:name="Plain Table 1" w:uiPriority="41"/>
-    <w:lsdException w:name="Plain Table 2" w:uiPriority="42"/>
-    <w:lsdException w:name="Plain Table 3" w:uiPriority="43"/>
-    <w:lsdException w:name="Plain Table 4" w:uiPriority="44"/>
-    <w:lsdException w:name="Plain Table 5" w:uiPriority="45"/>
-    <w:lsdException w:name="Grid Table Light" w:uiPriority="40"/>
-    <w:lsdException w:name="Grid Table 1 Light" w:uiPriority="46"/>
-    <w:lsdException w:name="Grid Table 2" w:uiPriority="47"/>
-    <w:lsdException w:name="Grid Table 3" w:uiPriority="48"/>
-    <w:lsdException w:name="Grid Table 4" w:uiPriority="49"/>
-    <w:lsdException w:name="Grid Table 5 Dark" w:uiPriority="50"/>
-    <w:lsdException w:name="Grid Table 6 Colorful" w:uiPriority="51"/>
-    <w:lsdException w:name="Grid Table 7 Colorful" w:uiPriority="52"/>
-    <w:lsdException w:name="Grid Table 1 Light Accent 1" w:uiPriority="46"/>
-    <w:lsdException w:name="Grid Table 2 Accent 1" w:uiPriority="47"/>
-    <w:lsdException w:name="Grid Table 3 Accent 1" w:uiPriority="48"/>
-    <w:lsdException w:name="Grid Table 4 Accent 1" w:uiPriority="49"/>
-    <w:lsdException w:name="Grid Table 5 Dark Accent 1" w:uiPriority="50"/>
-    <w:lsdException w:name="Grid Table 6 Colorful Accent 1" w:uiPriority="51"/>
-    <w:lsdException w:name="Grid Table 7 Colorful Accent 1" w:uiPriority="52"/>
-    <w:lsdException w:name="Grid Table 1 Light Accent 2" w:uiPriority="46"/>
-    <w:lsdException w:name="Grid Table 2 Accent 2" w:uiPriority="47"/>
-    <w:lsdException w:name="Grid Table 3 Accent 2" w:uiPriority="48"/>
-    <w:lsdException w:name="Grid Table 4 Accent 2" w:uiPriority="49"/>
-    <w:lsdException w:name="Grid Table 5 Dark Accent 2" w:uiPriority="50"/>
-    <w:lsdException w:name="Grid Table 6 Colorful Accent 2" w:uiPriority="51"/>
-    <w:lsdException w:name="Grid Table 7 Colorful Accent 2" w:uiPriority="52"/>
-    <w:lsdException w:name="Grid Table 1 Light Accent 3" w:uiPriority="46"/>
-    <w:lsdException w:name="Grid Table 2 Accent 3" w:uiPriority="47"/>
-    <w:lsdException w:name="Grid Table 3 Accent 3" w:uiPriority="48"/>
-    <w:lsdException w:name="Grid Table 4 Accent 3" w:uiPriority="49"/>
-    <w:lsdException w:name="Grid Table 5 Dark Accent 3" w:uiPriority="50"/>
-    <w:lsdException w:name="Grid Table 6 Colorful Accent 3" w:uiPriority="51"/>
-    <w:lsdException w:name="Grid Table 7 Colorful Accent 3" w:uiPriority="52"/>
-    <w:lsdException w:name="Grid Table 1 Light Accent 4" w:uiPriority="46"/>
-    <w:lsdException w:name="Grid Table 2 Accent 4" w:uiPriority="47"/>
-    <w:lsdException w:name="Grid Table 3 Accent 4" w:uiPriority="48"/>
-    <w:lsdException w:name="Grid Table 4 Accent 4" w:uiPriority="49"/>
-    <w:lsdException w:name="Grid Table 5 Dark Accent 4" w:uiPriority="50"/>
-    <w:lsdException w:name="Grid Table 6 Colorful Accent 4" w:uiPriority="51"/>
-    <w:lsdException w:name="Grid Table 7 Colorful Accent 4" w:uiPriority="52"/>
-    <w:lsdException w:name="Grid Table 1 Light Accent 5" w:uiPriority="46"/>
-    <w:lsdException w:name="Grid Table 2 Accent 5" w:uiPriority="47"/>
-    <w:lsdException w:name="Grid Table 3 Accent 5" w:uiPriority="48"/>
-    <w:lsdException w:name="Grid Table 4 Accent 5" w:uiPriority="49"/>
-    <w:lsdException w:name="Grid Table 5 Dark Accent 5" w:uiPriority="50"/>
-    <w:lsdException w:name="Grid Table 6 Colorful Accent 5" w:uiPriority="51"/>
-    <w:lsdException w:name="Grid Table 7 Colorful Accent 5" w:uiPriority="52"/>
-    <w:lsdException w:name="Grid Table 1 Light Accent 6" w:uiPriority="46"/>
-    <w:lsdException w:name="Grid Table 2 Accent 6" w:uiPriority="47"/>
-    <w:lsdException w:name="Grid Table 3 Accent 6" w:uiPriority="48"/>
-    <w:lsdException w:name="Grid Table 4 Accent 6" w:uiPriority="49"/>
-    <w:lsdException w:name="Grid Table 5 Dark Accent 6" w:uiPriority="50"/>
-    <w:lsdException w:name="Grid Table 6 Colorful Accent 6" w:uiPriority="51"/>
-    <w:lsdException w:name="Grid Table 7 Colorful Accent 6" w:uiPriority="52"/>
-    <w:lsdException w:name="List Table 1 Light" w:uiPriority="46"/>
-    <w:lsdException w:name="List Table 2" w:uiPriority="47"/>
-    <w:lsdException w:name="List Table 3" w:uiPriority="48"/>
-    <w:lsdException w:name="List Table 4" w:uiPriority="49"/>
-    <w:lsdException w:name="List Table 5 Dark" w:uiPriority="50"/>
-    <w:lsdException w:name="List Table 6 Colorful" w:uiPriority="51"/>
-    <w:lsdException w:name="List Table 7 Colorful" w:uiPriority="52"/>
-    <w:lsdException w:name="List Table 1 Light Accent 1" w:uiPriority="46"/>
-    <w:lsdException w:name="List Table 2 Accent 1" w:uiPriority="47"/>
-    <w:lsdException w:name="List Table 3 Accent 1" w:uiPriority="48"/>
-    <w:lsdException w:name="List Table 4 Accent 1" w:uiPriority="49"/>
-    <w:lsdException w:name="List Table 5 Dark Accent 1" w:uiPriority="50"/>
-    <w:lsdException w:name="List Table 6 Colorful Accent 1" w:uiPriority="51"/>
-    <w:lsdException w:name="List Table 7 Colorful Accent 1" w:uiPriority="52"/>
-    <w:lsdException w:name="List Table 1 Light Accent 2" w:uiPriority="46"/>
-    <w:lsdException w:name="List Table 2 Accent 2" w:uiPriority="47"/>
-    <w:lsdException w:name="List Table 3 Accent 2" w:uiPriority="48"/>
-    <w:lsdException w:name="List Table 4 Accent 2" w:uiPriority="49"/>
-    <w:lsdException w:name="List Table 5 Dark Accent 2" w:uiPriority="50"/>
-    <w:lsdException w:name="List Table 6 Colorful Accent 2" w:uiPriority="51"/>
-    <w:lsdException w:name="List Table 7 Colorful Accent 2" w:uiPriority="52"/>
-    <w:lsdException w:name="List Table 1 Light Accent 3" w:uiPriority="46"/>
-    <w:lsdException w:name="List Table 2 Accent 3" w:uiPriority="47"/>
-    <w:lsdException w:name="List Table 3 Accent 3" w:uiPriority="48"/>
-    <w:lsdException w:name="List Table 4 Accent 3" w:uiPriority="49"/>
-    <w:lsdException w:name="List Table 5 Dark Accent 3" w:uiPriority="50"/>
-    <w:lsdException w:name="List Table 6 Colorful Accent 3" w:uiPriority="51"/>
-    <w:lsdException w:name="List Table 7 Colorful Accent 3" w:uiPriority="52"/>
-    <w:lsdException w:name="List Table 1 Light Accent 4" w:uiPriority="46"/>
-    <w:lsdException w:name="List Table 2 Accent 4" w:uiPriority="47"/>
-    <w:lsdException w:name="List Table 3 Accent 4" w:uiPriority="48"/>
-    <w:lsdException w:name="List Table 4 Accent 4" w:uiPriority="49"/>
-    <w:lsdException w:name="List Table 5 Dark Accent 4" w:uiPriority="50"/>
-    <w:lsdException w:name="List Table 6 Colorful Accent 4" w:uiPriority="51"/>
-    <w:lsdException w:name="List Table 7 Colorful Accent 4" w:uiPriority="52"/>
-    <w:lsdException w:name="List Table 1 Light Accent 5" w:uiPriority="46"/>
-    <w:lsdException w:name="List Table 2 Accent 5" w:uiPriority="47"/>
-    <w:lsdException w:name="List Table 3 Accent 5" w:uiPriority="48"/>
-    <w:lsdException w:name="List Table 4 Accent 5" w:uiPriority="49"/>
-    <w:lsdException w:name="List Table 5 Dark Accent 5" w:uiPriority="50"/>
-    <w:lsdException w:name="List Table 6 Colorful Accent 5" w:uiPriority="51"/>
-    <w:lsdException w:name="List Table 7 Colorful Accent 5" w:uiPriority="52"/>
-    <w:lsdException w:name="List Table 1 Light Accent 6" w:uiPriority="46"/>
-    <w:lsdException w:name="List Table 2 Accent 6" w:uiPriority="47"/>
-    <w:lsdException w:name="List Table 3 Accent 6" w:uiPriority="48"/>
-    <w:lsdException w:name="List Table 4 Accent 6" w:uiPriority="49"/>
-    <w:lsdException w:name="List Table 5 Dark Accent 6" w:uiPriority="50"/>
-    <w:lsdException w:name="List Table 6 Colorful Accent 6" w:uiPriority="51"/>
-    <w:lsdException w:name="List Table 7 Colorful Accent 6" w:uiPriority="52"/>
+  <w:latentStyles w:defLockedState="0" w:defUIPriority="99" w:defSemiHidden="1" w:defUnhideWhenUsed="1" w:defQFormat="0" w:count="267">
+    <w:lsdException w:name="Normal" w:semiHidden="0" w:uiPriority="0" w:unhideWhenUsed="0" w:qFormat="1"/>
+    <w:lsdException w:name="heading 1" w:semiHidden="0" w:uiPriority="9" w:unhideWhenUsed="0" w:qFormat="1"/>
+    <w:lsdException w:name="heading 2" w:uiPriority="9" w:qFormat="1"/>
+    <w:lsdException w:name="heading 3" w:uiPriority="9" w:qFormat="1"/>
+    <w:lsdException w:name="heading 4" w:uiPriority="9" w:qFormat="1"/>
+    <w:lsdException w:name="heading 5" w:uiPriority="9" w:qFormat="1"/>
+    <w:lsdException w:name="heading 6" w:uiPriority="9" w:qFormat="1"/>
+    <w:lsdException w:name="heading 7" w:uiPriority="9" w:qFormat="1"/>
+    <w:lsdException w:name="heading 8" w:uiPriority="9" w:qFormat="1"/>
+    <w:lsdException w:name="heading 9" w:uiPriority="9" w:qFormat="1"/>
+    <w:lsdException w:name="toc 1" w:uiPriority="39"/>
+    <w:lsdException w:name="toc 2" w:uiPriority="39"/>
+    <w:lsdException w:name="toc 3" w:uiPriority="39"/>
+    <w:lsdException w:name="toc 4" w:uiPriority="39"/>
+    <w:lsdException w:name="toc 5" w:uiPriority="39"/>
+    <w:lsdException w:name="toc 6" w:uiPriority="39"/>
+    <w:lsdException w:name="toc 7" w:uiPriority="39"/>
+    <w:lsdException w:name="toc 8" w:uiPriority="39"/>
+    <w:lsdException w:name="toc 9" w:uiPriority="39"/>
+    <w:lsdException w:name="caption" w:uiPriority="35" w:qFormat="1"/>
+    <w:lsdException w:name="Title" w:semiHidden="0" w:uiPriority="10" w:unhideWhenUsed="0" w:qFormat="1"/>
+    <w:lsdException w:name="Default Paragraph Font" w:uiPriority="1"/>
+    <w:lsdException w:name="Subtitle" w:semiHidden="0" w:uiPriority="11" w:unhideWhenUsed="0" w:qFormat="1"/>
+    <w:lsdException w:name="Strong" w:semiHidden="0" w:uiPriority="22" w:unhideWhenUsed="0" w:qFormat="1"/>
+    <w:lsdException w:name="Emphasis" w:semiHidden="0" w:uiPriority="20" w:unhideWhenUsed="0" w:qFormat="1"/>
+    <w:lsdException w:name="Table Grid" w:semiHidden="0" w:uiPriority="39" w:unhideWhenUsed="0"/>
+    <w:lsdException w:name="Placeholder Text" w:unhideWhenUsed="0"/>
+    <w:lsdException w:name="No Spacing" w:semiHidden="0" w:uiPriority="1" w:unhideWhenUsed="0" w:qFormat="1"/>
+    <w:lsdException w:name="Light Shading" w:semiHidden="0" w:uiPriority="60" w:unhideWhenUsed="0"/>
+    <w:lsdException w:name="Light List" w:semiHidden="0" w:uiPriority="61" w:unhideWhenUsed="0"/>
+    <w:lsdException w:name="Light Grid" w:semiHidden="0" w:uiPriority="62" w:unhideWhenUsed="0"/>
+    <w:lsdException w:name="Medium Shading 1" w:semiHidden="0" w:uiPriority="63" w:unhideWhenUsed="0"/>
+    <w:lsdException w:name="Medium Shading 2" w:semiHidden="0" w:uiPriority="64" w:unhideWhenUsed="0"/>
+    <w:lsdException w:name="Medium List 1" w:semiHidden="0" w:uiPriority="65" w:unhideWhenUsed="0"/>
+    <w:lsdException w:name="Medium List 2" w:semiHidden="0" w:uiPriority="66" w:unhideWhenUsed="0"/>
+    <w:lsdException w:name="Medium Grid 1" w:semiHidden="0" w:uiPriority="67" w:unhideWhenUsed="0"/>
+    <w:lsdException w:name="Medium Grid 2" w:semiHidden="0" w:uiPriority="68" w:unhideWhenUsed="0"/>
+    <w:lsdException w:name="Medium Grid 3" w:semiHidden="0" w:uiPriority="69" w:unhideWhenUsed="0"/>
+    <w:lsdException w:name="Dark List" w:semiHidden="0" w:uiPriority="70" w:unhideWhenUsed="0"/>
+    <w:lsdException w:name="Colorful Shading" w:semiHidden="0" w:uiPriority="71" w:unhideWhenUsed="0"/>
+    <w:lsdException w:name="Colorful List" w:semiHidden="0" w:uiPriority="72" w:unhideWhenUsed="0"/>
+    <w:lsdException w:name="Colorful Grid" w:semiHidden="0" w:uiPriority="73" w:unhideWhenUsed="0"/>
+    <w:lsdException w:name="Light Shading Accent 1" w:semiHidden="0" w:uiPriority="60" w:unhideWhenUsed="0"/>
+    <w:lsdException w:name="Light List Accent 1" w:semiHidden="0" w:uiPriority="61" w:unhideWhenUsed="0"/>
+    <w:lsdException w:name="Light Grid Accent 1" w:semiHidden="0" w:uiPriority="62" w:unhideWhenUsed="0"/>
+    <w:lsdException w:name="Medium Shading 1 Accent 1" w:semiHidden="0" w:uiPriority="63" w:unhideWhenUsed="0"/>
+    <w:lsdException w:name="Medium Shading 2 Accent 1" w:semiHidden="0" w:uiPriority="64" w:unhideWhenUsed="0"/>
+    <w:lsdException w:name="Medium List 1 Accent 1" w:semiHidden="0" w:uiPriority="65" w:unhideWhenUsed="0"/>
+    <w:lsdException w:name="Revision" w:unhideWhenUsed="0"/>
+    <w:lsdException w:name="List Paragraph" w:semiHidden="0" w:uiPriority="34" w:unhideWhenUsed="0" w:qFormat="1"/>
+    <w:lsdException w:name="Quote" w:semiHidden="0" w:uiPriority="29" w:unhideWhenUsed="0" w:qFormat="1"/>
+    <w:lsdException w:name="Intense Quote" w:semiHidden="0" w:uiPriority="30" w:unhideWhenUsed="0" w:qFormat="1"/>
+    <w:lsdException w:name="Medium List 2 Accent 1" w:semiHidden="0" w:uiPriority="66" w:unhideWhenUsed="0"/>
+    <w:lsdException w:name="Medium Grid 1 Accent 1" w:semiHidden="0" w:uiPriority="67" w:unhideWhenUsed="0"/>
+    <w:lsdException w:name="Medium Grid 2 Accent 1" w:semiHidden="0" w:uiPriority="68" w:unhideWhenUsed="0"/>
+    <w:lsdException w:name="Medium Grid 3 Accent 1" w:semiHidden="0" w:uiPriority="69" w:unhideWhenUsed="0"/>
+    <w:lsdException w:name="Dark List Accent 1" w:semiHidden="0" w:uiPriority="70" w:unhideWhenUsed="0"/>
+    <w:lsdException w:name="Colorful Shading Accent 1" w:semiHidden="0" w:uiPriority="71" w:unhideWhenUsed="0"/>
+    <w:lsdException w:name="Colorful List Accent 1" w:semiHidden="0" w:uiPriority="72" w:unhideWhenUsed="0"/>
+    <w:lsdException w:name="Colorful Grid Accent 1" w:semiHidden="0" w:uiPriority="73" w:unhideWhenUsed="0"/>
+    <w:lsdException w:name="Light Shading Accent 2" w:semiHidden="0" w:uiPriority="60" w:unhideWhenUsed="0"/>
+    <w:lsdException w:name="Light List Accent 2" w:semiHidden="0" w:uiPriority="61" w:unhideWhenUsed="0"/>
+    <w:lsdException w:name="Light Grid Accent 2" w:semiHidden="0" w:uiPriority="62" w:unhideWhenUsed="0"/>
+    <w:lsdException w:name="Medium Shading 1 Accent 2" w:semiHidden="0" w:uiPriority="63" w:unhideWhenUsed="0"/>
+    <w:lsdException w:name="Medium Shading 2 Accent 2" w:semiHidden="0" w:uiPriority="64" w:unhideWhenUsed="0"/>
+    <w:lsdException w:name="Medium List 1 Accent 2" w:semiHidden="0" w:uiPriority="65" w:unhideWhenUsed="0"/>
+    <w:lsdException w:name="Medium List 2 Accent 2" w:semiHidden="0" w:uiPriority="66" w:unhideWhenUsed="0"/>
+    <w:lsdException w:name="Medium Grid 1 Accent 2" w:semiHidden="0" w:uiPriority="67" w:unhideWhenUsed="0"/>
+    <w:lsdException w:name="Medium Grid 2 Accent 2" w:semiHidden="0" w:uiPriority="68" w:unhideWhenUsed="0"/>
+    <w:lsdException w:name="Medium Grid 3 Accent 2" w:semiHidden="0" w:uiPriority="69" w:unhideWhenUsed="0"/>
+    <w:lsdException w:name="Dark List Accent 2" w:semiHidden="0" w:uiPriority="70" w:unhideWhenUsed="0"/>
+    <w:lsdException w:name="Colorful Shading Accent 2" w:semiHidden="0" w:uiPriority="71" w:unhideWhenUsed="0"/>
+    <w:lsdException w:name="Colorful List Accent 2" w:semiHidden="0" w:uiPriority="72" w:unhideWhenUsed="0"/>
+    <w:lsdException w:name="Colorful Grid Accent 2" w:semiHidden="0" w:uiPriority="73" w:unhideWhenUsed="0"/>
+    <w:lsdException w:name="Light Shading Accent 3" w:semiHidden="0" w:uiPriority="60" w:unhideWhenUsed="0"/>
+    <w:lsdException w:name="Light List Accent 3" w:semiHidden="0" w:uiPriority="61" w:unhideWhenUsed="0"/>
+    <w:lsdException w:name="Light Grid Accent 3" w:semiHidden="0" w:uiPriority="62" w:unhideWhenUsed="0"/>
+    <w:lsdException w:name="Medium Shading 1 Accent 3" w:semiHidden="0" w:uiPriority="63" w:unhideWhenUsed="0"/>
+    <w:lsdException w:name="Medium Shading 2 Accent 3" w:semiHidden="0" w:uiPriority="64" w:unhideWhenUsed="0"/>
+    <w:lsdException w:name="Medium List 1 Accent 3" w:semiHidden="0" w:uiPriority="65" w:unhideWhenUsed="0"/>
+    <w:lsdException w:name="Medium List 2 Accent 3" w:semiHidden="0" w:uiPriority="66" w:unhideWhenUsed="0"/>
+    <w:lsdException w:name="Medium Grid 1 Accent 3" w:semiHidden="0" w:uiPriority="67" w:unhideWhenUsed="0"/>
+    <w:lsdException w:name="Medium Grid 2 Accent 3" w:semiHidden="0" w:uiPriority="68" w:unhideWhenUsed="0"/>
+    <w:lsdException w:name="Medium Grid 3 Accent 3" w:semiHidden="0" w:uiPriority="69" w:unhideWhenUsed="0"/>
+    <w:lsdException w:name="Dark List Accent 3" w:semiHidden="0" w:uiPriority="70" w:unhideWhenUsed="0"/>
+    <w:lsdException w:name="Colorful Shading Accent 3" w:semiHidden="0" w:uiPriority="71" w:unhideWhenUsed="0"/>
+    <w:lsdException w:name="Colorful List Accent 3" w:semiHidden="0" w:uiPriority="72" w:unhideWhenUsed="0"/>
+    <w:lsdException w:name="Colorful Grid Accent 3" w:semiHidden="0" w:uiPriority="73" w:unhideWhenUsed="0"/>
+    <w:lsdException w:name="Light Shading Accent 4" w:semiHidden="0" w:uiPriority="60" w:unhideWhenUsed="0"/>
+    <w:lsdException w:name="Light List Accent 4" w:semiHidden="0" w:uiPriority="61" w:unhideWhenUsed="0"/>
+    <w:lsdException w:name="Light Grid Accent 4" w:semiHidden="0" w:uiPriority="62" w:unhideWhenUsed="0"/>
+    <w:lsdException w:name="Medium Shading 1 Accent 4" w:semiHidden="0" w:uiPriority="63" w:unhideWhenUsed="0"/>
+    <w:lsdException w:name="Medium Shading 2 Accent 4" w:semiHidden="0" w:uiPriority="64" w:unhideWhenUsed="0"/>
+    <w:lsdException w:name="Medium List 1 Accent 4" w:semiHidden="0" w:uiPriority="65" w:unhideWhenUsed="0"/>
+    <w:lsdException w:name="Medium List 2 Accent 4" w:semiHidden="0" w:uiPriority="66" w:unhideWhenUsed="0"/>
+    <w:lsdException w:name="Medium Grid 1 Accent 4" w:semiHidden="0" w:uiPriority="67" w:unhideWhenUsed="0"/>
+    <w:lsdException w:name="Medium Grid 2 Accent 4" w:semiHidden="0" w:uiPriority="68" w:unhideWhenUsed="0"/>
+    <w:lsdException w:name="Medium Grid 3 Accent 4" w:semiHidden="0" w:uiPriority="69" w:unhideWhenUsed="0"/>
+    <w:lsdException w:name="Dark List Accent 4" w:semiHidden="0" w:uiPriority="70" w:unhideWhenUsed="0"/>
+    <w:lsdException w:name="Colorful Shading Accent 4" w:semiHidden="0" w:uiPriority="71" w:unhideWhenUsed="0"/>
+    <w:lsdException w:name="Colorful List Accent 4" w:semiHidden="0" w:uiPriority="72" w:unhideWhenUsed="0"/>
+    <w:lsdException w:name="Colorful Grid Accent 4" w:semiHidden="0" w:uiPriority="73" w:unhideWhenUsed="0"/>
+    <w:lsdException w:name="Light Shading Accent 5" w:semiHidden="0" w:uiPriority="60" w:unhideWhenUsed="0"/>
+    <w:lsdException w:name="Light List Accent 5" w:semiHidden="0" w:uiPriority="61" w:unhideWhenUsed="0"/>
+    <w:lsdException w:name="Light Grid Accent 5" w:semiHidden="0" w:uiPriority="62" w:unhideWhenUsed="0"/>
+    <w:lsdException w:name="Medium Shading 1 Accent 5" w:semiHidden="0" w:uiPriority="63" w:unhideWhenUsed="0"/>
+    <w:lsdException w:name="Medium Shading 2 Accent 5" w:semiHidden="0" w:uiPriority="64" w:unhideWhenUsed="0"/>
+    <w:lsdException w:name="Medium List 1 Accent 5" w:semiHidden="0" w:uiPriority="65" w:unhideWhenUsed="0"/>
+    <w:lsdException w:name="Medium List 2 Accent 5" w:semiHidden="0" w:uiPriority="66" w:unhideWhenUsed="0"/>
+    <w:lsdException w:name="Medium Grid 1 Accent 5" w:semiHidden="0" w:uiPriority="67" w:unhideWhenUsed="0"/>
+    <w:lsdException w:name="Medium Grid 2 Accent 5" w:semiHidden="0" w:uiPriority="68" w:unhideWhenUsed="0"/>
+    <w:lsdException w:name="Medium Grid 3 Accent 5" w:semiHidden="0" w:uiPriority="69" w:unhideWhenUsed="0"/>
+    <w:lsdException w:name="Dark List Accent 5" w:semiHidden="0" w:uiPriority="70" w:unhideWhenUsed="0"/>
+    <w:lsdException w:name="Colorful Shading Accent 5" w:semiHidden="0" w:uiPriority="71" w:unhideWhenUsed="0"/>
+    <w:lsdException w:name="Colorful List Accent 5" w:semiHidden="0" w:uiPriority="72" w:unhideWhenUsed="0"/>
+    <w:lsdException w:name="Colorful Grid Accent 5" w:semiHidden="0" w:uiPriority="73" w:unhideWhenUsed="0"/>
+    <w:lsdException w:name="Light Shading Accent 6" w:semiHidden="0" w:uiPriority="60" w:unhideWhenUsed="0"/>
+    <w:lsdException w:name="Light List Accent 6" w:semiHidden="0" w:uiPriority="61" w:unhideWhenUsed="0"/>
+    <w:lsdException w:name="Light Grid Accent 6" w:semiHidden="0" w:uiPriority="62" w:unhideWhenUsed="0"/>
+    <w:lsdException w:name="Medium Shading 1 Accent 6" w:semiHidden="0" w:uiPriority="63" w:unhideWhenUsed="0"/>
+    <w:lsdException w:name="Medium Shading 2 Accent 6" w:semiHidden="0" w:uiPriority="64" w:unhideWhenUsed="0"/>
+    <w:lsdException w:name="Medium List 1 Accent 6" w:semiHidden="0" w:uiPriority="65" w:unhideWhenUsed="0"/>
+    <w:lsdException w:name="Medium List 2 Accent 6" w:semiHidden="0" w:uiPriority="66" w:unhideWhenUsed="0"/>
+    <w:lsdException w:name="Medium Grid 1 Accent 6" w:semiHidden="0" w:uiPriority="67" w:unhideWhenUsed="0"/>
+    <w:lsdException w:name="Medium Grid 2 Accent 6" w:semiHidden="0" w:uiPriority="68" w:unhideWhenUsed="0"/>
+    <w:lsdException w:name="Medium Grid 3 Accent 6" w:semiHidden="0" w:uiPriority="69" w:unhideWhenUsed="0"/>
+    <w:lsdException w:name="Dark List Accent 6" w:semiHidden="0" w:uiPriority="70" w:unhideWhenUsed="0"/>
+    <w:lsdException w:name="Colorful Shading Accent 6" w:semiHidden="0" w:uiPriority="71" w:unhideWhenUsed="0"/>
+    <w:lsdException w:name="Colorful List Accent 6" w:semiHidden="0" w:uiPriority="72" w:unhideWhenUsed="0"/>
+    <w:lsdException w:name="Colorful Grid Accent 6" w:semiHidden="0" w:uiPriority="73" w:unhideWhenUsed="0"/>
+    <w:lsdException w:name="Subtle Emphasis" w:semiHidden="0" w:uiPriority="19" w:unhideWhenUsed="0" w:qFormat="1"/>
+    <w:lsdException w:name="Intense Emphasis" w:semiHidden="0" w:uiPriority="21" w:unhideWhenUsed="0" w:qFormat="1"/>
+    <w:lsdException w:name="Subtle Reference" w:semiHidden="0" w:uiPriority="31" w:unhideWhenUsed="0" w:qFormat="1"/>
+    <w:lsdException w:name="Intense Reference" w:semiHidden="0" w:uiPriority="32" w:unhideWhenUsed="0" w:qFormat="1"/>
+    <w:lsdException w:name="Book Title" w:semiHidden="0" w:uiPriority="33" w:unhideWhenUsed="0" w:qFormat="1"/>
+    <w:lsdException w:name="Bibliography" w:uiPriority="37"/>
+    <w:lsdException w:name="TOC Heading" w:uiPriority="39" w:qFormat="1"/>
+  </w:latentStyles>
+  <w:style w:type="paragraph" w:default="1" w:styleId="Normal">
+    <w:name w:val="Normal"/>
+    <w:qFormat/>
+  </w:style>
+  <w:style w:type="paragraph" w:styleId="Titre1">
+    <w:name w:val="heading 1"/>
+    <w:basedOn w:val="Normal"/>
+    <w:next w:val="Normal"/>
+    <w:link w:val="Titre1Car"/>
+    <w:uiPriority w:val="9"/>
+    <w:qFormat/>
+    <w:rsid w:val="005122FA"/>
+    <w:pPr>
+      <w:keepNext/>
+      <w:keepLines/>
+      <w:spacing w:before="240" w:after="0"/>
+      <w:outlineLvl w:val="0"/>
+    </w:pPr>
+    <w:rPr>
+      <w:rFonts w:asciiTheme="majorHAnsi" w:eastAsiaTheme="majorEastAsia" w:hAnsiTheme="majorHAnsi" w:cstheme="majorBidi"/>
+      <w:color w:val="2E74B5" w:themeColor="accent1" w:themeShade="BF"/>
+      <w:sz w:val="32"/>
+      <w:szCs w:val="32"/>
+    </w:rPr>
+  </w:style>
+  <w:style w:type="paragraph" w:styleId="Titre2">
+    <w:name w:val="heading 2"/>
+    <w:basedOn w:val="Normal"/>
+    <w:next w:val="Normal"/>
+    <w:link w:val="Titre2Car"/>
+    <w:uiPriority w:val="9"/>
+    <w:unhideWhenUsed/>
+    <w:qFormat/>
+    <w:rsid w:val="009D7237"/>
+    <w:pPr>
+      <w:keepNext/>
+      <w:keepLines/>
+      <w:spacing w:before="40" w:after="0"/>
+      <w:outlineLvl w:val="1"/>
+    </w:pPr>
+    <w:rPr>
+      <w:rFonts w:asciiTheme="majorHAnsi" w:eastAsiaTheme="majorEastAsia" w:hAnsiTheme="majorHAnsi" w:cstheme="majorBidi"/>
+      <w:color w:val="2E74B5" w:themeColor="accent1" w:themeShade="BF"/>
+      <w:sz w:val="26"/>
+      <w:szCs w:val="26"/>
+    </w:rPr>
+  </w:style>
+  <w:style w:type="character" w:default="1" w:styleId="Policepardfaut">
+    <w:name w:val="Default Paragraph Font"/>
+    <w:uiPriority w:val="1"/>
+    <w:semiHidden/>
+    <w:unhideWhenUsed/>
+  </w:style>
+  <w:style w:type="table" w:default="1" w:styleId="TableauNormal">
+    <w:name w:val="Normal Table"/>
+    <w:uiPriority w:val="99"/>
+    <w:semiHidden/>
+    <w:unhideWhenUsed/>
+    <w:tblPr>
+      <w:tblInd w:w="0" w:type="dxa"/>
+      <w:tblCellMar>
+        <w:top w:w="0" w:type="dxa"/>
+        <w:left w:w="108" w:type="dxa"/>
+        <w:bottom w:w="0" w:type="dxa"/>
+        <w:right w:w="108" w:type="dxa"/>
+      </w:tblCellMar>
+    </w:tblPr>
+  </w:style>
+  <w:style w:type="numbering" w:default="1" w:styleId="Aucuneliste">
+    <w:name w:val="No List"/>
+    <w:uiPriority w:val="99"/>
+    <w:semiHidden/>
+    <w:unhideWhenUsed/>
+  </w:style>
+  <w:style w:type="paragraph" w:styleId="Titre">
+    <w:name w:val="Title"/>
+    <w:basedOn w:val="Normal"/>
+    <w:next w:val="Normal"/>
+    <w:link w:val="TitreCar"/>
+    <w:uiPriority w:val="10"/>
+    <w:qFormat/>
+    <w:rsid w:val="005122FA"/>
+    <w:pPr>
+      <w:spacing w:after="0" w:line="240" w:lineRule="auto"/>
+      <w:contextualSpacing/>
+    </w:pPr>
+    <w:rPr>
+      <w:rFonts w:asciiTheme="majorHAnsi" w:eastAsiaTheme="majorEastAsia" w:hAnsiTheme="majorHAnsi" w:cstheme="majorBidi"/>
+      <w:spacing w:val="-10"/>
+      <w:kern w:val="28"/>
+      <w:sz w:val="56"/>
+      <w:szCs w:val="56"/>
+    </w:rPr>
+  </w:style>
+  <w:style w:type="character" w:customStyle="1" w:styleId="TitreCar">
+    <w:name w:val="Titre Car"/>
+    <w:basedOn w:val="Policepardfaut"/>
+    <w:link w:val="Titre"/>
+    <w:uiPriority w:val="10"/>
+    <w:rsid w:val="005122FA"/>
+    <w:rPr>
+      <w:rFonts w:asciiTheme="majorHAnsi" w:eastAsiaTheme="majorEastAsia" w:hAnsiTheme="majorHAnsi" w:cstheme="majorBidi"/>
+      <w:spacing w:val="-10"/>
+      <w:kern w:val="28"/>
+      <w:sz w:val="56"/>
+      <w:szCs w:val="56"/>
+    </w:rPr>
+  </w:style>
+  <w:style w:type="paragraph" w:styleId="En-tte">
+    <w:name w:val="header"/>
+    <w:basedOn w:val="Normal"/>
+    <w:link w:val="En-tteCar"/>
+    <w:uiPriority w:val="99"/>
+    <w:unhideWhenUsed/>
+    <w:rsid w:val="005122FA"/>
+    <w:pPr>
+      <w:tabs>
+        <w:tab w:val="center" w:pos="4536"/>
+        <w:tab w:val="right" w:pos="9072"/>
+      </w:tabs>
+      <w:spacing w:after="0" w:line="240" w:lineRule="auto"/>
+    </w:pPr>
+  </w:style>
+  <w:style w:type="character" w:customStyle="1" w:styleId="En-tteCar">
+    <w:name w:val="En-tête Car"/>
+    <w:basedOn w:val="Policepardfaut"/>
+    <w:link w:val="En-tte"/>
+    <w:uiPriority w:val="99"/>
+    <w:rsid w:val="005122FA"/>
+  </w:style>
+  <w:style w:type="paragraph" w:styleId="Pieddepage">
+    <w:name w:val="footer"/>
+    <w:basedOn w:val="Normal"/>
+    <w:link w:val="PieddepageCar"/>
+    <w:uiPriority w:val="99"/>
+    <w:unhideWhenUsed/>
+    <w:rsid w:val="005122FA"/>
+    <w:pPr>
+      <w:tabs>
+        <w:tab w:val="center" w:pos="4536"/>
+        <w:tab w:val="right" w:pos="9072"/>
+      </w:tabs>
+      <w:spacing w:after="0" w:line="240" w:lineRule="auto"/>
+    </w:pPr>
+  </w:style>
+  <w:style w:type="character" w:customStyle="1" w:styleId="PieddepageCar">
+    <w:name w:val="Pied de page Car"/>
+    <w:basedOn w:val="Policepardfaut"/>
+    <w:link w:val="Pieddepage"/>
+    <w:uiPriority w:val="99"/>
+    <w:rsid w:val="005122FA"/>
+  </w:style>
+  <w:style w:type="character" w:styleId="Emphaseple">
+    <w:name w:val="Subtle Emphasis"/>
+    <w:basedOn w:val="Policepardfaut"/>
+    <w:uiPriority w:val="19"/>
+    <w:qFormat/>
+    <w:rsid w:val="005122FA"/>
+    <w:rPr>
+      <w:i/>
+      <w:iCs/>
+      <w:color w:val="404040" w:themeColor="text1" w:themeTint="BF"/>
+    </w:rPr>
+  </w:style>
+  <w:style w:type="character" w:customStyle="1" w:styleId="Titre1Car">
+    <w:name w:val="Titre 1 Car"/>
+    <w:basedOn w:val="Policepardfaut"/>
+    <w:link w:val="Titre1"/>
+    <w:uiPriority w:val="9"/>
+    <w:rsid w:val="005122FA"/>
+    <w:rPr>
+      <w:rFonts w:asciiTheme="majorHAnsi" w:eastAsiaTheme="majorEastAsia" w:hAnsiTheme="majorHAnsi" w:cstheme="majorBidi"/>
+      <w:color w:val="2E74B5" w:themeColor="accent1" w:themeShade="BF"/>
+      <w:sz w:val="32"/>
+      <w:szCs w:val="32"/>
+    </w:rPr>
+  </w:style>
+  <w:style w:type="paragraph" w:styleId="Paragraphedeliste">
+    <w:name w:val="List Paragraph"/>
+    <w:basedOn w:val="Normal"/>
+    <w:uiPriority w:val="34"/>
+    <w:qFormat/>
+    <w:rsid w:val="005122FA"/>
+    <w:pPr>
+      <w:ind w:left="720"/>
+      <w:contextualSpacing/>
+    </w:pPr>
+  </w:style>
+  <w:style w:type="character" w:customStyle="1" w:styleId="Titre2Car">
+    <w:name w:val="Titre 2 Car"/>
+    <w:basedOn w:val="Policepardfaut"/>
+    <w:link w:val="Titre2"/>
+    <w:uiPriority w:val="9"/>
+    <w:rsid w:val="009D7237"/>
+    <w:rPr>
+      <w:rFonts w:asciiTheme="majorHAnsi" w:eastAsiaTheme="majorEastAsia" w:hAnsiTheme="majorHAnsi" w:cstheme="majorBidi"/>
+      <w:color w:val="2E74B5" w:themeColor="accent1" w:themeShade="BF"/>
+      <w:sz w:val="26"/>
+      <w:szCs w:val="26"/>
+    </w:rPr>
+  </w:style>
+</w:styles>
+</file>
+
+<file path=word/stylesWithEffects.xml><?xml version="1.0" encoding="utf-8"?>
+<w:styles xmlns:wpc="http://schemas.microsoft.com/office/word/2010/wordprocessingCanvas" xmlns:mc="http://schemas.openxmlformats.org/markup-compatibility/2006" xmlns:o="urn:schemas-microsoft-com:office:office" xmlns:r="http://schemas.openxmlformats.org/officeDocument/2006/relationships" xmlns:m="http://schemas.openxmlformats.org/officeDocument/2006/math" xmlns:v="urn:schemas-microsoft-com:vml" xmlns:wp14="http://schemas.microsoft.com/office/word/2010/wordprocessingDrawing" xmlns:wp="http://schemas.openxmlformats.org/drawingml/2006/wordprocessingDrawing" xmlns:w10="urn:schemas-microsoft-com:office:word" xmlns:w="http://schemas.openxmlformats.org/wordprocessingml/2006/main" xmlns:w14="http://schemas.microsoft.com/office/word/2010/wordml" xmlns:wpg="http://schemas.microsoft.com/office/word/2010/wordprocessingGroup" xmlns:wpi="http://schemas.microsoft.com/office/word/2010/wordprocessingInk" xmlns:wne="http://schemas.microsoft.com/office/word/2006/wordml" xmlns:wps="http://schemas.microsoft.com/office/word/2010/wordprocessingShape" mc:Ignorable="w14 wp14">
+  <w:docDefaults>
+    <w:rPrDefault>
+      <w:rPr>
+        <w:rFonts w:asciiTheme="minorHAnsi" w:eastAsiaTheme="minorHAnsi" w:hAnsiTheme="minorHAnsi" w:cstheme="minorBidi"/>
+        <w:sz w:val="22"/>
+        <w:szCs w:val="22"/>
+        <w:lang w:val="fr-CH" w:eastAsia="en-US" w:bidi="ar-SA"/>
+      </w:rPr>
+    </w:rPrDefault>
+    <w:pPrDefault>
+      <w:pPr>
+        <w:spacing w:after="160" w:line="259" w:lineRule="auto"/>
+      </w:pPr>
+    </w:pPrDefault>
+  </w:docDefaults>
+  <w:latentStyles w:defLockedState="0" w:defUIPriority="99" w:defSemiHidden="1" w:defUnhideWhenUsed="1" w:defQFormat="0" w:count="267">
+    <w:lsdException w:name="Normal" w:semiHidden="0" w:uiPriority="0" w:unhideWhenUsed="0" w:qFormat="1"/>
+    <w:lsdException w:name="heading 1" w:semiHidden="0" w:uiPriority="9" w:unhideWhenUsed="0" w:qFormat="1"/>
+    <w:lsdException w:name="heading 2" w:uiPriority="9" w:qFormat="1"/>
+    <w:lsdException w:name="heading 3" w:uiPriority="9" w:qFormat="1"/>
+    <w:lsdException w:name="heading 4" w:uiPriority="9" w:qFormat="1"/>
+    <w:lsdException w:name="heading 5" w:uiPriority="9" w:qFormat="1"/>
+    <w:lsdException w:name="heading 6" w:uiPriority="9" w:qFormat="1"/>
+    <w:lsdException w:name="heading 7" w:uiPriority="9" w:qFormat="1"/>
+    <w:lsdException w:name="heading 8" w:uiPriority="9" w:qFormat="1"/>
+    <w:lsdException w:name="heading 9" w:uiPriority="9" w:qFormat="1"/>
+    <w:lsdException w:name="toc 1" w:uiPriority="39"/>
+    <w:lsdException w:name="toc 2" w:uiPriority="39"/>
+    <w:lsdException w:name="toc 3" w:uiPriority="39"/>
+    <w:lsdException w:name="toc 4" w:uiPriority="39"/>
+    <w:lsdException w:name="toc 5" w:uiPriority="39"/>
+    <w:lsdException w:name="toc 6" w:uiPriority="39"/>
+    <w:lsdException w:name="toc 7" w:uiPriority="39"/>
+    <w:lsdException w:name="toc 8" w:uiPriority="39"/>
+    <w:lsdException w:name="toc 9" w:uiPriority="39"/>
+    <w:lsdException w:name="caption" w:uiPriority="35" w:qFormat="1"/>
+    <w:lsdException w:name="Title" w:semiHidden="0" w:uiPriority="10" w:unhideWhenUsed="0" w:qFormat="1"/>
+    <w:lsdException w:name="Default Paragraph Font" w:uiPriority="1"/>
+    <w:lsdException w:name="Subtitle" w:semiHidden="0" w:uiPriority="11" w:unhideWhenUsed="0" w:qFormat="1"/>
+    <w:lsdException w:name="Strong" w:semiHidden="0" w:uiPriority="22" w:unhideWhenUsed="0" w:qFormat="1"/>
+    <w:lsdException w:name="Emphasis" w:semiHidden="0" w:uiPriority="20" w:unhideWhenUsed="0" w:qFormat="1"/>
+    <w:lsdException w:name="Table Grid" w:semiHidden="0" w:uiPriority="39" w:unhideWhenUsed="0"/>
+    <w:lsdException w:name="Placeholder Text" w:unhideWhenUsed="0"/>
+    <w:lsdException w:name="No Spacing" w:semiHidden="0" w:uiPriority="1" w:unhideWhenUsed="0" w:qFormat="1"/>
+    <w:lsdException w:name="Light Shading" w:semiHidden="0" w:uiPriority="60" w:unhideWhenUsed="0"/>
+    <w:lsdException w:name="Light List" w:semiHidden="0" w:uiPriority="61" w:unhideWhenUsed="0"/>
+    <w:lsdException w:name="Light Grid" w:semiHidden="0" w:uiPriority="62" w:unhideWhenUsed="0"/>
+    <w:lsdException w:name="Medium Shading 1" w:semiHidden="0" w:uiPriority="63" w:unhideWhenUsed="0"/>
+    <w:lsdException w:name="Medium Shading 2" w:semiHidden="0" w:uiPriority="64" w:unhideWhenUsed="0"/>
+    <w:lsdException w:name="Medium List 1" w:semiHidden="0" w:uiPriority="65" w:unhideWhenUsed="0"/>
+    <w:lsdException w:name="Medium List 2" w:semiHidden="0" w:uiPriority="66" w:unhideWhenUsed="0"/>
+    <w:lsdException w:name="Medium Grid 1" w:semiHidden="0" w:uiPriority="67" w:unhideWhenUsed="0"/>
+    <w:lsdException w:name="Medium Grid 2" w:semiHidden="0" w:uiPriority="68" w:unhideWhenUsed="0"/>
+    <w:lsdException w:name="Medium Grid 3" w:semiHidden="0" w:uiPriority="69" w:unhideWhenUsed="0"/>
+    <w:lsdException w:name="Dark List" w:semiHidden="0" w:uiPriority="70" w:unhideWhenUsed="0"/>
+    <w:lsdException w:name="Colorful Shading" w:semiHidden="0" w:uiPriority="71" w:unhideWhenUsed="0"/>
+    <w:lsdException w:name="Colorful List" w:semiHidden="0" w:uiPriority="72" w:unhideWhenUsed="0"/>
+    <w:lsdException w:name="Colorful Grid" w:semiHidden="0" w:uiPriority="73" w:unhideWhenUsed="0"/>
+    <w:lsdException w:name="Light Shading Accent 1" w:semiHidden="0" w:uiPriority="60" w:unhideWhenUsed="0"/>
+    <w:lsdException w:name="Light List Accent 1" w:semiHidden="0" w:uiPriority="61" w:unhideWhenUsed="0"/>
+    <w:lsdException w:name="Light Grid Accent 1" w:semiHidden="0" w:uiPriority="62" w:unhideWhenUsed="0"/>
+    <w:lsdException w:name="Medium Shading 1 Accent 1" w:semiHidden="0" w:uiPriority="63" w:unhideWhenUsed="0"/>
+    <w:lsdException w:name="Medium Shading 2 Accent 1" w:semiHidden="0" w:uiPriority="64" w:unhideWhenUsed="0"/>
+    <w:lsdException w:name="Medium List 1 Accent 1" w:semiHidden="0" w:uiPriority="65" w:unhideWhenUsed="0"/>
+    <w:lsdException w:name="Revision" w:unhideWhenUsed="0"/>
+    <w:lsdException w:name="List Paragraph" w:semiHidden="0" w:uiPriority="34" w:unhideWhenUsed="0" w:qFormat="1"/>
+    <w:lsdException w:name="Quote" w:semiHidden="0" w:uiPriority="29" w:unhideWhenUsed="0" w:qFormat="1"/>
+    <w:lsdException w:name="Intense Quote" w:semiHidden="0" w:uiPriority="30" w:unhideWhenUsed="0" w:qFormat="1"/>
+    <w:lsdException w:name="Medium List 2 Accent 1" w:semiHidden="0" w:uiPriority="66" w:unhideWhenUsed="0"/>
+    <w:lsdException w:name="Medium Grid 1 Accent 1" w:semiHidden="0" w:uiPriority="67" w:unhideWhenUsed="0"/>
+    <w:lsdException w:name="Medium Grid 2 Accent 1" w:semiHidden="0" w:uiPriority="68" w:unhideWhenUsed="0"/>
+    <w:lsdException w:name="Medium Grid 3 Accent 1" w:semiHidden="0" w:uiPriority="69" w:unhideWhenUsed="0"/>
+    <w:lsdException w:name="Dark List Accent 1" w:semiHidden="0" w:uiPriority="70" w:unhideWhenUsed="0"/>
+    <w:lsdException w:name="Colorful Shading Accent 1" w:semiHidden="0" w:uiPriority="71" w:unhideWhenUsed="0"/>
+    <w:lsdException w:name="Colorful List Accent 1" w:semiHidden="0" w:uiPriority="72" w:unhideWhenUsed="0"/>
+    <w:lsdException w:name="Colorful Grid Accent 1" w:semiHidden="0" w:uiPriority="73" w:unhideWhenUsed="0"/>
+    <w:lsdException w:name="Light Shading Accent 2" w:semiHidden="0" w:uiPriority="60" w:unhideWhenUsed="0"/>
+    <w:lsdException w:name="Light List Accent 2" w:semiHidden="0" w:uiPriority="61" w:unhideWhenUsed="0"/>
+    <w:lsdException w:name="Light Grid Accent 2" w:semiHidden="0" w:uiPriority="62" w:unhideWhenUsed="0"/>
+    <w:lsdException w:name="Medium Shading 1 Accent 2" w:semiHidden="0" w:uiPriority="63" w:unhideWhenUsed="0"/>
+    <w:lsdException w:name="Medium Shading 2 Accent 2" w:semiHidden="0" w:uiPriority="64" w:unhideWhenUsed="0"/>
+    <w:lsdException w:name="Medium List 1 Accent 2" w:semiHidden="0" w:uiPriority="65" w:unhideWhenUsed="0"/>
+    <w:lsdException w:name="Medium List 2 Accent 2" w:semiHidden="0" w:uiPriority="66" w:unhideWhenUsed="0"/>
+    <w:lsdException w:name="Medium Grid 1 Accent 2" w:semiHidden="0" w:uiPriority="67" w:unhideWhenUsed="0"/>
+    <w:lsdException w:name="Medium Grid 2 Accent 2" w:semiHidden="0" w:uiPriority="68" w:unhideWhenUsed="0"/>
+    <w:lsdException w:name="Medium Grid 3 Accent 2" w:semiHidden="0" w:uiPriority="69" w:unhideWhenUsed="0"/>
+    <w:lsdException w:name="Dark List Accent 2" w:semiHidden="0" w:uiPriority="70" w:unhideWhenUsed="0"/>
+    <w:lsdException w:name="Colorful Shading Accent 2" w:semiHidden="0" w:uiPriority="71" w:unhideWhenUsed="0"/>
+    <w:lsdException w:name="Colorful List Accent 2" w:semiHidden="0" w:uiPriority="72" w:unhideWhenUsed="0"/>
+    <w:lsdException w:name="Colorful Grid Accent 2" w:semiHidden="0" w:uiPriority="73" w:unhideWhenUsed="0"/>
+    <w:lsdException w:name="Light Shading Accent 3" w:semiHidden="0" w:uiPriority="60" w:unhideWhenUsed="0"/>
+    <w:lsdException w:name="Light List Accent 3" w:semiHidden="0" w:uiPriority="61" w:unhideWhenUsed="0"/>
+    <w:lsdException w:name="Light Grid Accent 3" w:semiHidden="0" w:uiPriority="62" w:unhideWhenUsed="0"/>
+    <w:lsdException w:name="Medium Shading 1 Accent 3" w:semiHidden="0" w:uiPriority="63" w:unhideWhenUsed="0"/>
+    <w:lsdException w:name="Medium Shading 2 Accent 3" w:semiHidden="0" w:uiPriority="64" w:unhideWhenUsed="0"/>
+    <w:lsdException w:name="Medium List 1 Accent 3" w:semiHidden="0" w:uiPriority="65" w:unhideWhenUsed="0"/>
+    <w:lsdException w:name="Medium List 2 Accent 3" w:semiHidden="0" w:uiPriority="66" w:unhideWhenUsed="0"/>
+    <w:lsdException w:name="Medium Grid 1 Accent 3" w:semiHidden="0" w:uiPriority="67" w:unhideWhenUsed="0"/>
+    <w:lsdException w:name="Medium Grid 2 Accent 3" w:semiHidden="0" w:uiPriority="68" w:unhideWhenUsed="0"/>
+    <w:lsdException w:name="Medium Grid 3 Accent 3" w:semiHidden="0" w:uiPriority="69" w:unhideWhenUsed="0"/>
+    <w:lsdException w:name="Dark List Accent 3" w:semiHidden="0" w:uiPriority="70" w:unhideWhenUsed="0"/>
+    <w:lsdException w:name="Colorful Shading Accent 3" w:semiHidden="0" w:uiPriority="71" w:unhideWhenUsed="0"/>
+    <w:lsdException w:name="Colorful List Accent 3" w:semiHidden="0" w:uiPriority="72" w:unhideWhenUsed="0"/>
+    <w:lsdException w:name="Colorful Grid Accent 3" w:semiHidden="0" w:uiPriority="73" w:unhideWhenUsed="0"/>
+    <w:lsdException w:name="Light Shading Accent 4" w:semiHidden="0" w:uiPriority="60" w:unhideWhenUsed="0"/>
+    <w:lsdException w:name="Light List Accent 4" w:semiHidden="0" w:uiPriority="61" w:unhideWhenUsed="0"/>
+    <w:lsdException w:name="Light Grid Accent 4" w:semiHidden="0" w:uiPriority="62" w:unhideWhenUsed="0"/>
+    <w:lsdException w:name="Medium Shading 1 Accent 4" w:semiHidden="0" w:uiPriority="63" w:unhideWhenUsed="0"/>
+    <w:lsdException w:name="Medium Shading 2 Accent 4" w:semiHidden="0" w:uiPriority="64" w:unhideWhenUsed="0"/>
+    <w:lsdException w:name="Medium List 1 Accent 4" w:semiHidden="0" w:uiPriority="65" w:unhideWhenUsed="0"/>
+    <w:lsdException w:name="Medium List 2 Accent 4" w:semiHidden="0" w:uiPriority="66" w:unhideWhenUsed="0"/>
+    <w:lsdException w:name="Medium Grid 1 Accent 4" w:semiHidden="0" w:uiPriority="67" w:unhideWhenUsed="0"/>
+    <w:lsdException w:name="Medium Grid 2 Accent 4" w:semiHidden="0" w:uiPriority="68" w:unhideWhenUsed="0"/>
+    <w:lsdException w:name="Medium Grid 3 Accent 4" w:semiHidden="0" w:uiPriority="69" w:unhideWhenUsed="0"/>
+    <w:lsdException w:name="Dark List Accent 4" w:semiHidden="0" w:uiPriority="70" w:unhideWhenUsed="0"/>
+    <w:lsdException w:name="Colorful Shading Accent 4" w:semiHidden="0" w:uiPriority="71" w:unhideWhenUsed="0"/>
+    <w:lsdException w:name="Colorful List Accent 4" w:semiHidden="0" w:uiPriority="72" w:unhideWhenUsed="0"/>
+    <w:lsdException w:name="Colorful Grid Accent 4" w:semiHidden="0" w:uiPriority="73" w:unhideWhenUsed="0"/>
+    <w:lsdException w:name="Light Shading Accent 5" w:semiHidden="0" w:uiPriority="60" w:unhideWhenUsed="0"/>
+    <w:lsdException w:name="Light List Accent 5" w:semiHidden="0" w:uiPriority="61" w:unhideWhenUsed="0"/>
+    <w:lsdException w:name="Light Grid Accent 5" w:semiHidden="0" w:uiPriority="62" w:unhideWhenUsed="0"/>
+    <w:lsdException w:name="Medium Shading 1 Accent 5" w:semiHidden="0" w:uiPriority="63" w:unhideWhenUsed="0"/>
+    <w:lsdException w:name="Medium Shading 2 Accent 5" w:semiHidden="0" w:uiPriority="64" w:unhideWhenUsed="0"/>
+    <w:lsdException w:name="Medium List 1 Accent 5" w:semiHidden="0" w:uiPriority="65" w:unhideWhenUsed="0"/>
+    <w:lsdException w:name="Medium List 2 Accent 5" w:semiHidden="0" w:uiPriority="66" w:unhideWhenUsed="0"/>
+    <w:lsdException w:name="Medium Grid 1 Accent 5" w:semiHidden="0" w:uiPriority="67" w:unhideWhenUsed="0"/>
+    <w:lsdException w:name="Medium Grid 2 Accent 5" w:semiHidden="0" w:uiPriority="68" w:unhideWhenUsed="0"/>
+    <w:lsdException w:name="Medium Grid 3 Accent 5" w:semiHidden="0" w:uiPriority="69" w:unhideWhenUsed="0"/>
+    <w:lsdException w:name="Dark List Accent 5" w:semiHidden="0" w:uiPriority="70" w:unhideWhenUsed="0"/>
+    <w:lsdException w:name="Colorful Shading Accent 5" w:semiHidden="0" w:uiPriority="71" w:unhideWhenUsed="0"/>
+    <w:lsdException w:name="Colorful List Accent 5" w:semiHidden="0" w:uiPriority="72" w:unhideWhenUsed="0"/>
+    <w:lsdException w:name="Colorful Grid Accent 5" w:semiHidden="0" w:uiPriority="73" w:unhideWhenUsed="0"/>
+    <w:lsdException w:name="Light Shading Accent 6" w:semiHidden="0" w:uiPriority="60" w:unhideWhenUsed="0"/>
+    <w:lsdException w:name="Light List Accent 6" w:semiHidden="0" w:uiPriority="61" w:unhideWhenUsed="0"/>
+    <w:lsdException w:name="Light Grid Accent 6" w:semiHidden="0" w:uiPriority="62" w:unhideWhenUsed="0"/>
+    <w:lsdException w:name="Medium Shading 1 Accent 6" w:semiHidden="0" w:uiPriority="63" w:unhideWhenUsed="0"/>
+    <w:lsdException w:name="Medium Shading 2 Accent 6" w:semiHidden="0" w:uiPriority="64" w:unhideWhenUsed="0"/>
+    <w:lsdException w:name="Medium List 1 Accent 6" w:semiHidden="0" w:uiPriority="65" w:unhideWhenUsed="0"/>
+    <w:lsdException w:name="Medium List 2 Accent 6" w:semiHidden="0" w:uiPriority="66" w:unhideWhenUsed="0"/>
+    <w:lsdException w:name="Medium Grid 1 Accent 6" w:semiHidden="0" w:uiPriority="67" w:unhideWhenUsed="0"/>
+    <w:lsdException w:name="Medium Grid 2 Accent 6" w:semiHidden="0" w:uiPriority="68" w:unhideWhenUsed="0"/>
+    <w:lsdException w:name="Medium Grid 3 Accent 6" w:semiHidden="0" w:uiPriority="69" w:unhideWhenUsed="0"/>
+    <w:lsdException w:name="Dark List Accent 6" w:semiHidden="0" w:uiPriority="70" w:unhideWhenUsed="0"/>
+    <w:lsdException w:name="Colorful Shading Accent 6" w:semiHidden="0" w:uiPriority="71" w:unhideWhenUsed="0"/>
+    <w:lsdException w:name="Colorful List Accent 6" w:semiHidden="0" w:uiPriority="72" w:unhideWhenUsed="0"/>
+    <w:lsdException w:name="Colorful Grid Accent 6" w:semiHidden="0" w:uiPriority="73" w:unhideWhenUsed="0"/>
+    <w:lsdException w:name="Subtle Emphasis" w:semiHidden="0" w:uiPriority="19" w:unhideWhenUsed="0" w:qFormat="1"/>
+    <w:lsdException w:name="Intense Emphasis" w:semiHidden="0" w:uiPriority="21" w:unhideWhenUsed="0" w:qFormat="1"/>
+    <w:lsdException w:name="Subtle Reference" w:semiHidden="0" w:uiPriority="31" w:unhideWhenUsed="0" w:qFormat="1"/>
+    <w:lsdException w:name="Intense Reference" w:semiHidden="0" w:uiPriority="32" w:unhideWhenUsed="0" w:qFormat="1"/>
+    <w:lsdException w:name="Book Title" w:semiHidden="0" w:uiPriority="33" w:unhideWhenUsed="0" w:qFormat="1"/>
+    <w:lsdException w:name="Bibliography" w:uiPriority="37"/>
+    <w:lsdException w:name="TOC Heading" w:uiPriority="39" w:qFormat="1"/>
   </w:latentStyles>
   <w:style w:type="paragraph" w:default="1" w:styleId="Normal">
     <w:name w:val="Normal"/>
@@ -1418,7 +1680,7 @@
   <a:extraClrSchemeLst/>
   <a:extLst>
     <a:ext uri="{05A4C25C-085E-4340-85A3-A5531E510DB2}">
-      <thm15:themeFamily xmlns:thm15="http://schemas.microsoft.com/office/thememl/2012/main" name="Office Theme" id="{62F939B6-93AF-4DB8-9C6B-D6C7DFDC589F}" vid="{4A3C46E8-61CC-4603-A589-7422A47A8E4A}"/>
+      <thm15:themeFamily xmlns:thm15="http://schemas.microsoft.com/office/thememl/2012/main" xmlns="" name="Office Theme" id="{62F939B6-93AF-4DB8-9C6B-D6C7DFDC589F}" vid="{4A3C46E8-61CC-4603-A589-7422A47A8E4A}"/>
     </a:ext>
   </a:extLst>
 </a:theme>

</xml_diff>